<commit_message>
update word and excel
</commit_message>
<xml_diff>
--- a/EyouelKibretProject2.docx
+++ b/EyouelKibretProject2.docx
@@ -1948,37 +1948,7 @@
     <w:p>
       <w:pPr>
         <w:spacing w:after="4" w:line="250" w:lineRule="auto"/>
-        <w:ind w:left="-5" w:hanging="10"/>
-        <w:rPr>
-          <w:sz w:val="24"/>
-        </w:rPr>
-      </w:pPr>
-    </w:p>
-    <w:p>
-      <w:pPr>
-        <w:spacing w:after="4" w:line="250" w:lineRule="auto"/>
-        <w:ind w:left="-5" w:hanging="10"/>
-      </w:pPr>
-      <w:r>
-        <w:tab/>
-      </w:r>
-      <w:r>
-        <w:tab/>
-      </w:r>
-      <w:r>
-        <w:tab/>
-      </w:r>
-    </w:p>
-    <w:p>
-      <w:pPr>
-        <w:spacing w:after="0"/>
-      </w:pPr>
-      <w:r>
-        <w:rPr>
-          <w:sz w:val="24"/>
-        </w:rPr>
-        <w:t xml:space="preserve"> </w:t>
-      </w:r>
+      </w:pPr>
     </w:p>
     <w:p>
       <w:pPr>
@@ -2768,7 +2738,6 @@
           <w:sz w:val="15"/>
           <w:szCs w:val="15"/>
         </w:rPr>
-        <w:lastRenderedPageBreak/>
         <w:t xml:space="preserve">    # </w:t>
       </w:r>
       <w:proofErr w:type="gramStart"/>
@@ -2787,7 +2756,25 @@
           <w:sz w:val="15"/>
           <w:szCs w:val="15"/>
         </w:rPr>
-        <w:t xml:space="preserve"> find the median of the medians</w:t>
+        <w:t xml:space="preserve"> find the </w:t>
+      </w:r>
+      <w:proofErr w:type="gramStart"/>
+      <w:r>
+        <w:rPr>
+          <w:rFonts w:ascii="Courier New" w:hAnsi="Courier New" w:cs="Courier New"/>
+          <w:sz w:val="15"/>
+          <w:szCs w:val="15"/>
+        </w:rPr>
+        <w:t>median</w:t>
+      </w:r>
+      <w:proofErr w:type="gramEnd"/>
+      <w:r>
+        <w:rPr>
+          <w:rFonts w:ascii="Courier New" w:hAnsi="Courier New" w:cs="Courier New"/>
+          <w:sz w:val="15"/>
+          <w:szCs w:val="15"/>
+        </w:rPr>
+        <w:t xml:space="preserve"> of the medians</w:t>
       </w:r>
     </w:p>
     <w:p>
@@ -2897,6 +2884,7 @@
           <w:sz w:val="15"/>
           <w:szCs w:val="15"/>
         </w:rPr>
+        <w:lastRenderedPageBreak/>
         <w:t xml:space="preserve">    #  Partition the array on the median of medians.</w:t>
       </w:r>
     </w:p>
@@ -4202,6 +4190,12 @@
           <w:sz w:val="24"/>
         </w:rPr>
         <w:t xml:space="preserve"> repo: </w:t>
+      </w:r>
+      <w:r>
+        <w:rPr>
+          <w:sz w:val="24"/>
+        </w:rPr>
+        <w:t>https://github.com/Jahsil/GWU-Algorithms-Fall-2025-Project2.git</w:t>
       </w:r>
     </w:p>
     <w:p>
@@ -4500,7 +4494,7 @@
           <w:sz w:val="24"/>
           <w:szCs w:val="24"/>
         </w:rPr>
-        <w:t>Yes, I normalized the values by a constant. Since the experimental values are so low usually in the</w:t>
+        <w:t xml:space="preserve">Yes, I </w:t>
       </w:r>
       <w:r>
         <w:rPr>
@@ -4508,6 +4502,22 @@
           <w:sz w:val="24"/>
           <w:szCs w:val="24"/>
         </w:rPr>
+        <w:t>scaled</w:t>
+      </w:r>
+      <w:r>
+        <w:rPr>
+          <w:rFonts w:ascii="Calibri" w:hAnsi="Calibri" w:cs="Calibri"/>
+          <w:sz w:val="24"/>
+          <w:szCs w:val="24"/>
+        </w:rPr>
+        <w:t xml:space="preserve"> the values by a constant. Since the experimental values are so low usually in the</w:t>
+      </w:r>
+      <w:r>
+        <w:rPr>
+          <w:rFonts w:ascii="Calibri" w:hAnsi="Calibri" w:cs="Calibri"/>
+          <w:sz w:val="24"/>
+          <w:szCs w:val="24"/>
+        </w:rPr>
         <w:t xml:space="preserve"> </w:t>
       </w:r>
       <w:r>
@@ -4516,7 +4526,7 @@
           <w:sz w:val="24"/>
           <w:szCs w:val="24"/>
         </w:rPr>
-        <w:t>microsecond range and theore5cal values much higher which doesn’t have a specific unit of</w:t>
+        <w:t xml:space="preserve">microsecond range and </w:t>
       </w:r>
       <w:r>
         <w:rPr>
@@ -4524,6 +4534,22 @@
           <w:sz w:val="24"/>
           <w:szCs w:val="24"/>
         </w:rPr>
+        <w:t>theoretical</w:t>
+      </w:r>
+      <w:r>
+        <w:rPr>
+          <w:rFonts w:ascii="Calibri" w:hAnsi="Calibri" w:cs="Calibri"/>
+          <w:sz w:val="24"/>
+          <w:szCs w:val="24"/>
+        </w:rPr>
+        <w:t xml:space="preserve"> values much higher which doesn’t have a specific unit of</w:t>
+      </w:r>
+      <w:r>
+        <w:rPr>
+          <w:rFonts w:ascii="Calibri" w:hAnsi="Calibri" w:cs="Calibri"/>
+          <w:sz w:val="24"/>
+          <w:szCs w:val="24"/>
+        </w:rPr>
         <w:t xml:space="preserve"> </w:t>
       </w:r>
       <w:r>
@@ -4532,7 +4558,7 @@
           <w:sz w:val="24"/>
           <w:szCs w:val="24"/>
         </w:rPr>
-        <w:t>measurement like seconds. I used the average ra5o to normalize the values of theore5cal values.</w:t>
+        <w:t xml:space="preserve">measurement like seconds. I used the average </w:t>
       </w:r>
       <w:r>
         <w:rPr>
@@ -4540,6 +4566,30 @@
           <w:sz w:val="24"/>
           <w:szCs w:val="24"/>
         </w:rPr>
+        <w:t>ratio</w:t>
+      </w:r>
+      <w:r>
+        <w:rPr>
+          <w:rFonts w:ascii="Calibri" w:hAnsi="Calibri" w:cs="Calibri"/>
+          <w:sz w:val="24"/>
+          <w:szCs w:val="24"/>
+        </w:rPr>
+        <w:t xml:space="preserve"> to normalize the values of </w:t>
+      </w:r>
+      <w:r>
+        <w:rPr>
+          <w:rFonts w:ascii="Calibri" w:hAnsi="Calibri" w:cs="Calibri"/>
+          <w:sz w:val="24"/>
+          <w:szCs w:val="24"/>
+        </w:rPr>
+        <w:t>theoretical</w:t>
+      </w:r>
+      <w:r>
+        <w:rPr>
+          <w:rFonts w:ascii="Calibri" w:hAnsi="Calibri" w:cs="Calibri"/>
+          <w:sz w:val="24"/>
+          <w:szCs w:val="24"/>
+        </w:rPr>
         <w:t xml:space="preserve"> </w:t>
       </w:r>
       <w:r>
@@ -4548,6 +4598,22 @@
           <w:sz w:val="24"/>
           <w:szCs w:val="24"/>
         </w:rPr>
+        <w:t>values.</w:t>
+      </w:r>
+      <w:r>
+        <w:rPr>
+          <w:rFonts w:ascii="Calibri" w:hAnsi="Calibri" w:cs="Calibri"/>
+          <w:sz w:val="24"/>
+          <w:szCs w:val="24"/>
+        </w:rPr>
+        <w:t xml:space="preserve"> </w:t>
+      </w:r>
+      <w:r>
+        <w:rPr>
+          <w:rFonts w:ascii="Calibri" w:hAnsi="Calibri" w:cs="Calibri"/>
+          <w:sz w:val="24"/>
+          <w:szCs w:val="24"/>
+        </w:rPr>
         <w:t>I calculated the scaling factor by taking the sum of the</w:t>
       </w:r>
       <w:r>
@@ -4563,8 +4629,9 @@
           <w:rFonts w:ascii="Calibri" w:hAnsi="Calibri" w:cs="Calibri"/>
           <w:sz w:val="24"/>
           <w:szCs w:val="24"/>
-        </w:rPr>
-        <w:t>experimental values and dividing by the</w:t>
+          <w:lang w:bidi="en-US"/>
+        </w:rPr>
+        <w:t xml:space="preserve">theoretical </w:t>
       </w:r>
       <w:r>
         <w:rPr>
@@ -4572,6 +4639,14 @@
           <w:sz w:val="24"/>
           <w:szCs w:val="24"/>
         </w:rPr>
+        <w:t>values and dividing by the</w:t>
+      </w:r>
+      <w:r>
+        <w:rPr>
+          <w:rFonts w:ascii="Calibri" w:hAnsi="Calibri" w:cs="Calibri"/>
+          <w:sz w:val="24"/>
+          <w:szCs w:val="24"/>
+        </w:rPr>
         <w:t xml:space="preserve"> </w:t>
       </w:r>
       <w:r>
@@ -4580,7 +4655,23 @@
           <w:sz w:val="24"/>
           <w:szCs w:val="24"/>
         </w:rPr>
-        <w:t>sum of the theore5cal values.</w:t>
+        <w:t xml:space="preserve">sum of the </w:t>
+      </w:r>
+      <w:r>
+        <w:rPr>
+          <w:rFonts w:ascii="Calibri" w:hAnsi="Calibri" w:cs="Calibri"/>
+          <w:sz w:val="24"/>
+          <w:szCs w:val="24"/>
+        </w:rPr>
+        <w:t xml:space="preserve">experimental </w:t>
+      </w:r>
+      <w:r>
+        <w:rPr>
+          <w:rFonts w:ascii="Calibri" w:hAnsi="Calibri" w:cs="Calibri"/>
+          <w:sz w:val="24"/>
+          <w:szCs w:val="24"/>
+        </w:rPr>
+        <w:t>values.</w:t>
       </w:r>
     </w:p>
     <w:p>
@@ -4601,6 +4692,7 @@
           <w:rFonts w:ascii="Calibri" w:hAnsi="Calibri" w:cs="Calibri"/>
           <w:sz w:val="24"/>
           <w:szCs w:val="24"/>
+          <w:lang w:bidi="en-US"/>
         </w:rPr>
       </w:pPr>
       <w:r>
@@ -4609,7 +4701,15 @@
           <w:sz w:val="24"/>
           <w:szCs w:val="24"/>
         </w:rPr>
-        <w:t xml:space="preserve">Scaling factor(c) = ∑ </w:t>
+        <w:t xml:space="preserve">Scaling factor(c) = </w:t>
+      </w:r>
+      <w:r>
+        <w:rPr>
+          <w:rFonts w:ascii="Calibri" w:hAnsi="Calibri" w:cs="Calibri"/>
+          <w:sz w:val="24"/>
+          <w:szCs w:val="24"/>
+        </w:rPr>
+        <w:t xml:space="preserve">∑ </w:t>
       </w:r>
       <w:r>
         <w:rPr>
@@ -4617,7 +4717,7 @@
           <w:sz w:val="24"/>
           <w:szCs w:val="24"/>
         </w:rPr>
-        <w:t>𝐸𝑥𝑝𝑜𝑛𝑒𝑛𝑡𝑖𝑎𝑙</w:t>
+        <w:t>𝑇ℎ𝑒𝑜𝑟𝑒𝑡𝑖𝑐𝑎𝑙</w:t>
       </w:r>
       <w:r>
         <w:rPr>
@@ -4661,66 +4761,74 @@
       </w:r>
       <w:r>
         <w:rPr>
-          <w:rStyle w:val="s1"/>
           <w:rFonts w:ascii="Calibri" w:hAnsi="Calibri" w:cs="Calibri"/>
           <w:sz w:val="24"/>
           <w:szCs w:val="24"/>
         </w:rPr>
+        <w:t xml:space="preserve">/ </w:t>
+      </w:r>
+      <w:r>
+        <w:rPr>
+          <w:rFonts w:ascii="Calibri" w:hAnsi="Calibri" w:cs="Calibri"/>
+          <w:sz w:val="24"/>
+          <w:szCs w:val="24"/>
+          <w:lang w:bidi="en-US"/>
+        </w:rPr>
+        <w:t xml:space="preserve">∑ </w:t>
+      </w:r>
+      <m:oMath>
+        <m:r>
+          <w:rPr>
+            <w:rFonts w:ascii="Cambria Math" w:hAnsi="Cambria Math" w:cs="Cambria Math"/>
+            <w:sz w:val="24"/>
+            <w:szCs w:val="24"/>
+            <w:lang w:bidi="en-US"/>
+          </w:rPr>
+          <m:t>Experimental</m:t>
+        </m:r>
+      </m:oMath>
+      <w:r>
+        <w:rPr>
+          <w:rFonts w:ascii="Calibri" w:hAnsi="Calibri" w:cs="Calibri"/>
+          <w:sz w:val="24"/>
+          <w:szCs w:val="24"/>
+          <w:lang w:bidi="en-US"/>
+        </w:rPr>
         <w:t xml:space="preserve"> </w:t>
       </w:r>
       <w:r>
         <w:rPr>
+          <w:rFonts w:ascii="Cambria Math" w:hAnsi="Cambria Math" w:cs="Cambria Math"/>
+          <w:sz w:val="24"/>
+          <w:szCs w:val="24"/>
+          <w:lang w:bidi="en-US"/>
+        </w:rPr>
+        <w:t>𝑉𝑎𝑙𝑢𝑒𝑠</w:t>
+      </w:r>
+      <w:r>
+        <w:rPr>
           <w:rFonts w:ascii="Calibri" w:hAnsi="Calibri" w:cs="Calibri"/>
           <w:sz w:val="24"/>
           <w:szCs w:val="24"/>
-        </w:rPr>
-        <w:t xml:space="preserve">/ ∑ </w:t>
+          <w:lang w:bidi="en-US"/>
+        </w:rPr>
+        <w:t>(</w:t>
       </w:r>
       <w:r>
         <w:rPr>
           <w:rFonts w:ascii="Cambria Math" w:hAnsi="Cambria Math" w:cs="Cambria Math"/>
           <w:sz w:val="24"/>
           <w:szCs w:val="24"/>
-        </w:rPr>
-        <w:t>𝑇ℎ𝑒𝑜𝑟𝑒𝑡𝑖𝑐𝑎𝑙</w:t>
+          <w:lang w:bidi="en-US"/>
+        </w:rPr>
+        <w:t>𝑖</w:t>
       </w:r>
       <w:r>
         <w:rPr>
           <w:rFonts w:ascii="Calibri" w:hAnsi="Calibri" w:cs="Calibri"/>
           <w:sz w:val="24"/>
           <w:szCs w:val="24"/>
-        </w:rPr>
-        <w:t xml:space="preserve"> </w:t>
-      </w:r>
-      <w:r>
-        <w:rPr>
-          <w:rFonts w:ascii="Cambria Math" w:hAnsi="Cambria Math" w:cs="Cambria Math"/>
-          <w:sz w:val="24"/>
-          <w:szCs w:val="24"/>
-        </w:rPr>
-        <w:t>𝑉𝑎𝑙𝑢𝑒𝑠</w:t>
-      </w:r>
-      <w:r>
-        <w:rPr>
-          <w:rFonts w:ascii="Calibri" w:hAnsi="Calibri" w:cs="Calibri"/>
-          <w:sz w:val="24"/>
-          <w:szCs w:val="24"/>
-        </w:rPr>
-        <w:t>(</w:t>
-      </w:r>
-      <w:r>
-        <w:rPr>
-          <w:rFonts w:ascii="Cambria Math" w:hAnsi="Cambria Math" w:cs="Cambria Math"/>
-          <w:sz w:val="24"/>
-          <w:szCs w:val="24"/>
-        </w:rPr>
-        <w:t>𝑖</w:t>
-      </w:r>
-      <w:r>
-        <w:rPr>
-          <w:rFonts w:ascii="Calibri" w:hAnsi="Calibri" w:cs="Calibri"/>
-          <w:sz w:val="24"/>
-          <w:szCs w:val="24"/>
+          <w:lang w:bidi="en-US"/>
         </w:rPr>
         <w:t>)</w:t>
       </w:r>
@@ -4738,90 +4846,82 @@
     </w:p>
     <w:p>
       <w:pPr>
-        <w:pStyle w:val="p1"/>
-        <w:rPr>
-          <w:rFonts w:ascii="Calibri" w:hAnsi="Calibri" w:cs="Calibri"/>
-          <w:sz w:val="24"/>
-          <w:szCs w:val="24"/>
-        </w:rPr>
-      </w:pPr>
-      <w:r>
-        <w:rPr>
-          <w:rFonts w:ascii="Calibri" w:hAnsi="Calibri" w:cs="Calibri"/>
-          <w:sz w:val="24"/>
-          <w:szCs w:val="24"/>
+        <w:spacing w:line="240" w:lineRule="auto"/>
+        <w:rPr>
+          <w:rFonts w:eastAsia="Times New Roman"/>
+          <w:kern w:val="0"/>
+          <w:szCs w:val="22"/>
+          <w:lang w:bidi="ar-SA"/>
+          <w14:ligatures w14:val="none"/>
+        </w:rPr>
+      </w:pPr>
+      <w:r>
+        <w:rPr>
+          <w:sz w:val="24"/>
         </w:rPr>
         <w:t>I chose this approach because unlike one-point scaling factor, the scaling factor I chose balances</w:t>
       </w:r>
       <w:r>
         <w:rPr>
-          <w:rFonts w:ascii="Calibri" w:hAnsi="Calibri" w:cs="Calibri"/>
-          <w:sz w:val="24"/>
-          <w:szCs w:val="24"/>
+          <w:sz w:val="24"/>
         </w:rPr>
         <w:t xml:space="preserve"> </w:t>
       </w:r>
       <w:r>
         <w:rPr>
-          <w:rFonts w:ascii="Calibri" w:hAnsi="Calibri" w:cs="Calibri"/>
-          <w:sz w:val="24"/>
-          <w:szCs w:val="24"/>
+          <w:sz w:val="24"/>
         </w:rPr>
         <w:t xml:space="preserve">the whole dataset. So, </w:t>
       </w:r>
       <w:r>
         <w:rPr>
-          <w:rFonts w:ascii="Calibri" w:hAnsi="Calibri" w:cs="Calibri"/>
-          <w:sz w:val="24"/>
-          <w:szCs w:val="24"/>
+          <w:sz w:val="24"/>
         </w:rPr>
         <w:t xml:space="preserve">c = </w:t>
       </w:r>
       <w:r>
         <w:rPr>
-          <w:rFonts w:ascii="Calibri" w:hAnsi="Calibri" w:cs="Calibri"/>
-          <w:sz w:val="24"/>
-          <w:szCs w:val="24"/>
+          <w:sz w:val="24"/>
+        </w:rPr>
+        <w:t xml:space="preserve">111111110 </w:t>
+      </w:r>
+      <w:r>
+        <w:rPr>
+          <w:sz w:val="24"/>
+        </w:rPr>
+        <w:t xml:space="preserve">/ </w:t>
+      </w:r>
+      <w:r>
+        <w:rPr>
+          <w:sz w:val="24"/>
         </w:rPr>
         <w:t>2.04E+02</w:t>
       </w:r>
       <w:r>
         <w:rPr>
-          <w:rFonts w:ascii="Calibri" w:hAnsi="Calibri" w:cs="Calibri"/>
-          <w:sz w:val="24"/>
-          <w:szCs w:val="24"/>
-        </w:rPr>
-        <w:t xml:space="preserve">/ </w:t>
-      </w:r>
-      <w:r>
-        <w:rPr>
-          <w:rFonts w:ascii="Calibri" w:hAnsi="Calibri" w:cs="Calibri"/>
-          <w:sz w:val="24"/>
-          <w:szCs w:val="24"/>
-        </w:rPr>
-        <w:t xml:space="preserve">111111110 </w:t>
-      </w:r>
-      <w:r>
-        <w:rPr>
-          <w:rFonts w:ascii="Calibri" w:hAnsi="Calibri" w:cs="Calibri"/>
-          <w:sz w:val="24"/>
-          <w:szCs w:val="24"/>
+          <w:sz w:val="24"/>
+        </w:rPr>
+        <w:t xml:space="preserve"> </w:t>
+      </w:r>
+      <w:r>
+        <w:rPr>
+          <w:sz w:val="24"/>
         </w:rPr>
         <w:t xml:space="preserve">= </w:t>
       </w:r>
       <w:r>
         <w:rPr>
-          <w:rFonts w:ascii="Calibri" w:hAnsi="Calibri" w:cs="Calibri"/>
-          <w:sz w:val="24"/>
-          <w:szCs w:val="24"/>
-        </w:rPr>
-        <w:t>1.84E-06</w:t>
-      </w:r>
-      <w:r>
-        <w:rPr>
-          <w:rFonts w:ascii="Calibri" w:hAnsi="Calibri" w:cs="Calibri"/>
-          <w:sz w:val="24"/>
-          <w:szCs w:val="24"/>
+          <w:rFonts w:eastAsia="Times New Roman"/>
+          <w:kern w:val="0"/>
+          <w:sz w:val="24"/>
+          <w:lang w:bidi="ar-SA"/>
+          <w14:ligatures w14:val="none"/>
+        </w:rPr>
+        <w:t>544662.3039</w:t>
+      </w:r>
+      <w:r>
+        <w:rPr>
+          <w:sz w:val="24"/>
         </w:rPr>
         <w:t>. Therefore, multiplying each</w:t>
       </w:r>
@@ -4833,43 +4933,96 @@
       </w:r>
       <w:r>
         <w:rPr>
-          <w:rFonts w:ascii="Calibri" w:hAnsi="Calibri" w:cs="Calibri"/>
-          <w:sz w:val="24"/>
-          <w:szCs w:val="24"/>
+          <w:sz w:val="24"/>
         </w:rPr>
         <w:t>theoretical value by this constant will result in values that are near each other so</w:t>
       </w:r>
       <w:r>
         <w:rPr>
-          <w:rFonts w:ascii="Calibri" w:hAnsi="Calibri" w:cs="Calibri"/>
-          <w:sz w:val="24"/>
-          <w:szCs w:val="24"/>
+          <w:sz w:val="24"/>
         </w:rPr>
         <w:t xml:space="preserve"> </w:t>
       </w:r>
       <w:r>
         <w:rPr>
-          <w:rFonts w:ascii="Calibri" w:hAnsi="Calibri" w:cs="Calibri"/>
-          <w:sz w:val="24"/>
-          <w:szCs w:val="24"/>
+          <w:sz w:val="24"/>
         </w:rPr>
         <w:t>comparison</w:t>
       </w:r>
       <w:r>
         <w:rPr>
-          <w:rFonts w:ascii="Calibri" w:hAnsi="Calibri" w:cs="Calibri"/>
-          <w:sz w:val="24"/>
-          <w:szCs w:val="24"/>
+          <w:sz w:val="24"/>
         </w:rPr>
         <w:t xml:space="preserve"> </w:t>
       </w:r>
       <w:r>
         <w:rPr>
-          <w:rFonts w:ascii="Calibri" w:hAnsi="Calibri" w:cs="Calibri"/>
-          <w:sz w:val="24"/>
-          <w:szCs w:val="24"/>
+          <w:sz w:val="24"/>
         </w:rPr>
         <w:t>will be easy.</w:t>
+      </w:r>
+      <w:r>
+        <w:rPr>
+          <w:sz w:val="24"/>
+        </w:rPr>
+        <w:t xml:space="preserve"> To show the values </w:t>
+      </w:r>
+      <w:r>
+        <w:rPr>
+          <w:sz w:val="24"/>
+        </w:rPr>
+        <w:t>clearly,</w:t>
+      </w:r>
+      <w:r>
+        <w:rPr>
+          <w:sz w:val="24"/>
+        </w:rPr>
+        <w:t xml:space="preserve"> I took a </w:t>
+      </w:r>
+      <m:oMath>
+        <m:r>
+          <w:rPr>
+            <w:rFonts w:ascii="Cambria Math" w:hAnsi="Cambria Math"/>
+            <w:sz w:val="24"/>
+          </w:rPr>
+          <m:t>log</m:t>
+        </m:r>
+      </m:oMath>
+      <w:r>
+        <w:rPr>
+          <w:sz w:val="24"/>
+        </w:rPr>
+        <w:t xml:space="preserve"> scale to observe the difference between consecutive values of n. If </w:t>
+      </w:r>
+      <m:oMath>
+        <m:r>
+          <w:rPr>
+            <w:rFonts w:ascii="Cambria Math" w:hAnsi="Cambria Math"/>
+            <w:sz w:val="24"/>
+          </w:rPr>
+          <m:t>log</m:t>
+        </m:r>
+      </m:oMath>
+      <w:r>
+        <w:rPr>
+          <w:sz w:val="24"/>
+        </w:rPr>
+        <w:t xml:space="preserve"> scale is not used the graph won’t represent a linear relationship so </w:t>
+      </w:r>
+      <m:oMath>
+        <m:r>
+          <w:rPr>
+            <w:rFonts w:ascii="Cambria Math" w:hAnsi="Cambria Math"/>
+            <w:sz w:val="24"/>
+          </w:rPr>
+          <m:t>log</m:t>
+        </m:r>
+      </m:oMath>
+      <w:r>
+        <w:rPr>
+          <w:sz w:val="24"/>
+        </w:rPr>
+        <w:t xml:space="preserve"> scale is indeed required.</w:t>
       </w:r>
     </w:p>
     <w:p>
@@ -5067,12 +5220,6 @@
               <w:rPr>
                 <w:sz w:val="24"/>
               </w:rPr>
-              <w:t xml:space="preserve"> </w:t>
-            </w:r>
-            <w:r>
-              <w:rPr>
-                <w:sz w:val="24"/>
-              </w:rPr>
               <w:t>10</w:t>
             </w:r>
           </w:p>
@@ -5088,17 +5235,16 @@
             </w:tcBorders>
           </w:tcPr>
           <w:p>
+            <w:pPr>
+              <w:rPr>
+                <w:szCs w:val="22"/>
+              </w:rPr>
+            </w:pPr>
             <w:r>
               <w:rPr>
-                <w:sz w:val="24"/>
-              </w:rPr>
-              <w:t xml:space="preserve"> </w:t>
-            </w:r>
-            <w:r>
-              <w:rPr>
                 <w:szCs w:val="22"/>
               </w:rPr>
-              <w:t>1.31E-05</w:t>
+              <w:t>7.14E+00</w:t>
             </w:r>
           </w:p>
         </w:tc>
@@ -5117,64 +5263,7 @@
               <w:rPr>
                 <w:sz w:val="24"/>
               </w:rPr>
-              <w:t xml:space="preserve"> </w:t>
-            </w:r>
-            <w:r>
-              <w:rPr>
-                <w:sz w:val="24"/>
-              </w:rPr>
-              <w:t xml:space="preserve">10 -&gt; </w:t>
-            </w:r>
-            <w:r>
-              <w:rPr>
-                <w:szCs w:val="22"/>
-              </w:rPr>
-              <w:t>1.84E-05</w:t>
-            </w:r>
-          </w:p>
-        </w:tc>
-      </w:tr>
-      <w:tr>
-        <w:trPr>
-          <w:trHeight w:val="300"/>
-        </w:trPr>
-        <w:tc>
-          <w:tcPr>
-            <w:tcW w:w="8634" w:type="dxa"/>
-            <w:gridSpan w:val="3"/>
-            <w:tcBorders>
-              <w:top w:val="single" w:sz="4" w:space="0" w:color="000000"/>
-              <w:left w:val="single" w:sz="4" w:space="0" w:color="000000"/>
-              <w:bottom w:val="single" w:sz="4" w:space="0" w:color="000000"/>
-              <w:right w:val="single" w:sz="4" w:space="0" w:color="000000"/>
-            </w:tcBorders>
-          </w:tcPr>
-          <w:p>
-            <w:pPr>
-              <w:ind w:left="5"/>
-            </w:pPr>
-            <w:r>
-              <w:rPr>
-                <w:i/>
-                <w:sz w:val="24"/>
-              </w:rPr>
-              <w:t xml:space="preserve">Remember, you </w:t>
-            </w:r>
-            <w:proofErr w:type="gramStart"/>
-            <w:r>
-              <w:rPr>
-                <w:i/>
-                <w:sz w:val="24"/>
-              </w:rPr>
-              <w:t>have to</w:t>
-            </w:r>
-            <w:proofErr w:type="gramEnd"/>
-            <w:r>
-              <w:rPr>
-                <w:i/>
-                <w:sz w:val="24"/>
-              </w:rPr>
-              <w:t xml:space="preserve"> choose the RIGHT values of n for the charts to be meaningful. </w:t>
+              <w:t>10</w:t>
             </w:r>
           </w:p>
         </w:tc>
@@ -5201,12 +5290,6 @@
               <w:rPr>
                 <w:sz w:val="24"/>
               </w:rPr>
-              <w:t xml:space="preserve"> </w:t>
-            </w:r>
-            <w:r>
-              <w:rPr>
-                <w:sz w:val="24"/>
-              </w:rPr>
               <w:t>100</w:t>
             </w:r>
           </w:p>
@@ -5222,17 +5305,16 @@
             </w:tcBorders>
           </w:tcPr>
           <w:p>
+            <w:pPr>
+              <w:rPr>
+                <w:szCs w:val="22"/>
+              </w:rPr>
+            </w:pPr>
             <w:r>
               <w:rPr>
-                <w:sz w:val="24"/>
-              </w:rPr>
-              <w:t xml:space="preserve"> </w:t>
-            </w:r>
-            <w:r>
-              <w:rPr>
                 <w:szCs w:val="22"/>
               </w:rPr>
-              <w:t>0.000114918</w:t>
+              <w:t>6.26E+01</w:t>
             </w:r>
           </w:p>
         </w:tc>
@@ -5251,19 +5333,7 @@
               <w:rPr>
                 <w:sz w:val="24"/>
               </w:rPr>
-              <w:t xml:space="preserve"> </w:t>
-            </w:r>
-            <w:r>
-              <w:rPr>
-                <w:sz w:val="24"/>
-              </w:rPr>
-              <w:t xml:space="preserve">100 -&gt; </w:t>
-            </w:r>
-            <w:r>
-              <w:rPr>
-                <w:szCs w:val="22"/>
-              </w:rPr>
-              <w:t>1.84E-04</w:t>
+              <w:t xml:space="preserve">100 </w:t>
             </w:r>
           </w:p>
         </w:tc>
@@ -5311,16 +5381,14 @@
             <w:pPr>
               <w:spacing w:line="240" w:lineRule="auto"/>
               <w:rPr>
-                <w:rFonts w:eastAsia="Times New Roman"/>
                 <w:szCs w:val="22"/>
-                <w:lang w:bidi="ar-SA"/>
               </w:rPr>
             </w:pPr>
             <w:r>
               <w:rPr>
                 <w:szCs w:val="22"/>
               </w:rPr>
-              <w:t>0.000946522</w:t>
+              <w:t>5.16E+02</w:t>
             </w:r>
           </w:p>
         </w:tc>
@@ -5339,13 +5407,7 @@
               <w:rPr>
                 <w:sz w:val="24"/>
               </w:rPr>
-              <w:t xml:space="preserve">1000 -&gt; </w:t>
-            </w:r>
-            <w:r>
-              <w:rPr>
-                <w:szCs w:val="22"/>
-              </w:rPr>
-              <w:t>1.84E-03</w:t>
+              <w:t xml:space="preserve">1000 </w:t>
             </w:r>
           </w:p>
         </w:tc>
@@ -5393,16 +5455,14 @@
             <w:pPr>
               <w:spacing w:line="240" w:lineRule="auto"/>
               <w:rPr>
-                <w:rFonts w:eastAsia="Times New Roman"/>
                 <w:szCs w:val="22"/>
-                <w:lang w:bidi="ar-SA"/>
               </w:rPr>
             </w:pPr>
             <w:r>
               <w:rPr>
                 <w:szCs w:val="22"/>
               </w:rPr>
-              <w:t>0.009229422</w:t>
+              <w:t>5.03E+03</w:t>
             </w:r>
           </w:p>
         </w:tc>
@@ -5421,13 +5481,7 @@
               <w:rPr>
                 <w:sz w:val="24"/>
               </w:rPr>
-              <w:t xml:space="preserve">10000 -&gt; </w:t>
-            </w:r>
-            <w:r>
-              <w:rPr>
-                <w:szCs w:val="22"/>
-              </w:rPr>
-              <w:t>1.84E-02</w:t>
+              <w:t xml:space="preserve">10000 </w:t>
             </w:r>
           </w:p>
         </w:tc>
@@ -5475,16 +5529,14 @@
             <w:pPr>
               <w:spacing w:line="240" w:lineRule="auto"/>
               <w:rPr>
-                <w:rFonts w:eastAsia="Times New Roman"/>
                 <w:szCs w:val="22"/>
-                <w:lang w:bidi="ar-SA"/>
               </w:rPr>
             </w:pPr>
             <w:r>
               <w:rPr>
                 <w:szCs w:val="22"/>
               </w:rPr>
-              <w:t>0.095644951</w:t>
+              <w:t>5.21E+04</w:t>
             </w:r>
           </w:p>
         </w:tc>
@@ -5503,13 +5555,7 @@
               <w:rPr>
                 <w:sz w:val="24"/>
               </w:rPr>
-              <w:t xml:space="preserve">100000 -&gt; </w:t>
-            </w:r>
-            <w:r>
-              <w:rPr>
-                <w:szCs w:val="22"/>
-              </w:rPr>
-              <w:t>1.84E-01</w:t>
+              <w:t xml:space="preserve">100000 </w:t>
             </w:r>
           </w:p>
         </w:tc>
@@ -5557,16 +5603,14 @@
             <w:pPr>
               <w:spacing w:line="240" w:lineRule="auto"/>
               <w:rPr>
-                <w:rFonts w:eastAsia="Times New Roman"/>
                 <w:szCs w:val="22"/>
-                <w:lang w:bidi="ar-SA"/>
               </w:rPr>
             </w:pPr>
             <w:r>
               <w:rPr>
                 <w:szCs w:val="22"/>
               </w:rPr>
-              <w:t>1.2084589</w:t>
+              <w:t>6.58E+05</w:t>
             </w:r>
           </w:p>
         </w:tc>
@@ -5585,13 +5629,7 @@
               <w:rPr>
                 <w:sz w:val="24"/>
               </w:rPr>
-              <w:t xml:space="preserve">1000000 -&gt; </w:t>
-            </w:r>
-            <w:r>
-              <w:rPr>
-                <w:szCs w:val="22"/>
-              </w:rPr>
-              <w:t>1.84E-00</w:t>
+              <w:t xml:space="preserve">1000000 </w:t>
             </w:r>
           </w:p>
         </w:tc>
@@ -5639,16 +5677,14 @@
             <w:pPr>
               <w:spacing w:line="240" w:lineRule="auto"/>
               <w:rPr>
-                <w:rFonts w:eastAsia="Times New Roman"/>
                 <w:szCs w:val="22"/>
-                <w:lang w:bidi="ar-SA"/>
               </w:rPr>
             </w:pPr>
             <w:r>
               <w:rPr>
                 <w:szCs w:val="22"/>
               </w:rPr>
-              <w:t>15.29438496</w:t>
+              <w:t>8.33E+06</w:t>
             </w:r>
           </w:p>
         </w:tc>
@@ -5667,13 +5703,7 @@
               <w:rPr>
                 <w:sz w:val="24"/>
               </w:rPr>
-              <w:t xml:space="preserve">1.00E+07 -&gt; </w:t>
-            </w:r>
-            <w:r>
-              <w:rPr>
-                <w:szCs w:val="22"/>
-              </w:rPr>
-              <w:t>1.84E-01</w:t>
+              <w:t xml:space="preserve">1.00E+07 </w:t>
             </w:r>
           </w:p>
         </w:tc>
@@ -5721,16 +5751,14 @@
             <w:pPr>
               <w:spacing w:line="240" w:lineRule="auto"/>
               <w:rPr>
-                <w:rFonts w:eastAsia="Times New Roman"/>
                 <w:szCs w:val="22"/>
-                <w:lang w:bidi="ar-SA"/>
               </w:rPr>
             </w:pPr>
             <w:r>
               <w:rPr>
                 <w:szCs w:val="22"/>
               </w:rPr>
-              <w:t>187.0289783</w:t>
+              <w:t>1.02E+08</w:t>
             </w:r>
           </w:p>
         </w:tc>
@@ -5749,13 +5777,7 @@
               <w:rPr>
                 <w:sz w:val="24"/>
               </w:rPr>
-              <w:t xml:space="preserve">1.00E+08 -&gt; </w:t>
-            </w:r>
-            <w:r>
-              <w:rPr>
-                <w:szCs w:val="22"/>
-              </w:rPr>
-              <w:t>1.84E-02</w:t>
+              <w:t xml:space="preserve">1.00E+08 </w:t>
             </w:r>
           </w:p>
         </w:tc>
@@ -5764,6 +5786,9 @@
     <w:p>
       <w:pPr>
         <w:spacing w:after="231"/>
+        <w:rPr>
+          <w:sz w:val="24"/>
+        </w:rPr>
       </w:pPr>
       <w:r>
         <w:rPr>
@@ -5771,6 +5796,813 @@
         </w:rPr>
         <w:t xml:space="preserve"> </w:t>
       </w:r>
+    </w:p>
+    <w:tbl>
+      <w:tblPr>
+        <w:tblStyle w:val="TableGrid"/>
+        <w:tblW w:w="8634" w:type="dxa"/>
+        <w:tblInd w:w="5" w:type="dxa"/>
+        <w:tblCellMar>
+          <w:top w:w="50" w:type="dxa"/>
+          <w:left w:w="105" w:type="dxa"/>
+          <w:right w:w="115" w:type="dxa"/>
+        </w:tblCellMar>
+        <w:tblLook w:val="04A0" w:firstRow="1" w:lastRow="0" w:firstColumn="1" w:lastColumn="0" w:noHBand="0" w:noVBand="1"/>
+      </w:tblPr>
+      <w:tblGrid>
+        <w:gridCol w:w="2851"/>
+        <w:gridCol w:w="2896"/>
+        <w:gridCol w:w="2887"/>
+      </w:tblGrid>
+      <w:tr>
+        <w:trPr>
+          <w:trHeight w:val="305"/>
+        </w:trPr>
+        <w:tc>
+          <w:tcPr>
+            <w:tcW w:w="2851" w:type="dxa"/>
+            <w:tcBorders>
+              <w:top w:val="single" w:sz="4" w:space="0" w:color="000000"/>
+              <w:left w:val="single" w:sz="4" w:space="0" w:color="000000"/>
+              <w:bottom w:val="single" w:sz="4" w:space="0" w:color="000000"/>
+              <w:right w:val="single" w:sz="4" w:space="0" w:color="000000"/>
+            </w:tcBorders>
+          </w:tcPr>
+          <w:p>
+            <w:pPr>
+              <w:ind w:left="5"/>
+            </w:pPr>
+            <w:r>
+              <w:rPr>
+                <w:sz w:val="24"/>
+              </w:rPr>
+              <w:t>n(log)</w:t>
+            </w:r>
+          </w:p>
+        </w:tc>
+        <w:tc>
+          <w:tcPr>
+            <w:tcW w:w="2896" w:type="dxa"/>
+            <w:tcBorders>
+              <w:top w:val="single" w:sz="4" w:space="0" w:color="000000"/>
+              <w:left w:val="single" w:sz="4" w:space="0" w:color="000000"/>
+              <w:bottom w:val="single" w:sz="4" w:space="0" w:color="000000"/>
+              <w:right w:val="single" w:sz="4" w:space="0" w:color="000000"/>
+            </w:tcBorders>
+          </w:tcPr>
+          <w:p>
+            <w:r>
+              <w:rPr>
+                <w:sz w:val="24"/>
+              </w:rPr>
+              <w:t>Experimental</w:t>
+            </w:r>
+            <w:r>
+              <w:rPr>
+                <w:sz w:val="24"/>
+              </w:rPr>
+              <w:t>(log)</w:t>
+            </w:r>
+            <w:r>
+              <w:rPr>
+                <w:sz w:val="24"/>
+              </w:rPr>
+              <w:t xml:space="preserve"> </w:t>
+            </w:r>
+          </w:p>
+        </w:tc>
+        <w:tc>
+          <w:tcPr>
+            <w:tcW w:w="2887" w:type="dxa"/>
+            <w:tcBorders>
+              <w:top w:val="single" w:sz="4" w:space="0" w:color="000000"/>
+              <w:left w:val="single" w:sz="4" w:space="0" w:color="000000"/>
+              <w:bottom w:val="single" w:sz="4" w:space="0" w:color="000000"/>
+              <w:right w:val="single" w:sz="4" w:space="0" w:color="000000"/>
+            </w:tcBorders>
+          </w:tcPr>
+          <w:p>
+            <w:r>
+              <w:rPr>
+                <w:sz w:val="24"/>
+              </w:rPr>
+              <w:t>Theoretical</w:t>
+            </w:r>
+            <w:r>
+              <w:rPr>
+                <w:sz w:val="24"/>
+              </w:rPr>
+              <w:t>(log)</w:t>
+            </w:r>
+          </w:p>
+        </w:tc>
+      </w:tr>
+      <w:tr>
+        <w:trPr>
+          <w:trHeight w:val="305"/>
+        </w:trPr>
+        <w:tc>
+          <w:tcPr>
+            <w:tcW w:w="2851" w:type="dxa"/>
+            <w:tcBorders>
+              <w:top w:val="single" w:sz="4" w:space="0" w:color="000000"/>
+              <w:left w:val="single" w:sz="4" w:space="0" w:color="000000"/>
+              <w:bottom w:val="single" w:sz="4" w:space="0" w:color="000000"/>
+              <w:right w:val="single" w:sz="4" w:space="0" w:color="000000"/>
+            </w:tcBorders>
+          </w:tcPr>
+          <w:p>
+            <w:pPr>
+              <w:ind w:left="5"/>
+            </w:pPr>
+            <w:r>
+              <w:rPr>
+                <w:sz w:val="24"/>
+              </w:rPr>
+              <w:t>1</w:t>
+            </w:r>
+          </w:p>
+        </w:tc>
+        <w:tc>
+          <w:tcPr>
+            <w:tcW w:w="2896" w:type="dxa"/>
+            <w:tcBorders>
+              <w:top w:val="single" w:sz="4" w:space="0" w:color="000000"/>
+              <w:left w:val="single" w:sz="4" w:space="0" w:color="000000"/>
+              <w:bottom w:val="single" w:sz="4" w:space="0" w:color="000000"/>
+              <w:right w:val="single" w:sz="4" w:space="0" w:color="000000"/>
+            </w:tcBorders>
+          </w:tcPr>
+          <w:p>
+            <w:pPr>
+              <w:spacing w:line="240" w:lineRule="auto"/>
+              <w:rPr>
+                <w:rFonts w:eastAsia="Times New Roman"/>
+                <w:szCs w:val="22"/>
+                <w:lang w:bidi="ar-SA"/>
+              </w:rPr>
+            </w:pPr>
+            <w:r>
+              <w:rPr>
+                <w:szCs w:val="22"/>
+              </w:rPr>
+              <w:t>0.85383</w:t>
+            </w:r>
+          </w:p>
+        </w:tc>
+        <w:tc>
+          <w:tcPr>
+            <w:tcW w:w="2887" w:type="dxa"/>
+            <w:tcBorders>
+              <w:top w:val="single" w:sz="4" w:space="0" w:color="000000"/>
+              <w:left w:val="single" w:sz="4" w:space="0" w:color="000000"/>
+              <w:bottom w:val="single" w:sz="4" w:space="0" w:color="000000"/>
+              <w:right w:val="single" w:sz="4" w:space="0" w:color="000000"/>
+            </w:tcBorders>
+          </w:tcPr>
+          <w:p>
+            <w:r>
+              <w:rPr>
+                <w:sz w:val="24"/>
+              </w:rPr>
+              <w:t>1</w:t>
+            </w:r>
+          </w:p>
+        </w:tc>
+      </w:tr>
+      <w:tr>
+        <w:trPr>
+          <w:trHeight w:val="305"/>
+        </w:trPr>
+        <w:tc>
+          <w:tcPr>
+            <w:tcW w:w="2851" w:type="dxa"/>
+            <w:tcBorders>
+              <w:top w:val="single" w:sz="4" w:space="0" w:color="000000"/>
+              <w:left w:val="single" w:sz="4" w:space="0" w:color="000000"/>
+              <w:bottom w:val="single" w:sz="4" w:space="0" w:color="000000"/>
+              <w:right w:val="single" w:sz="4" w:space="0" w:color="000000"/>
+            </w:tcBorders>
+          </w:tcPr>
+          <w:p>
+            <w:pPr>
+              <w:ind w:left="5"/>
+            </w:pPr>
+            <w:r>
+              <w:t>2</w:t>
+            </w:r>
+          </w:p>
+        </w:tc>
+        <w:tc>
+          <w:tcPr>
+            <w:tcW w:w="2896" w:type="dxa"/>
+            <w:tcBorders>
+              <w:top w:val="single" w:sz="4" w:space="0" w:color="000000"/>
+              <w:left w:val="single" w:sz="4" w:space="0" w:color="000000"/>
+              <w:bottom w:val="single" w:sz="4" w:space="0" w:color="000000"/>
+              <w:right w:val="single" w:sz="4" w:space="0" w:color="000000"/>
+            </w:tcBorders>
+          </w:tcPr>
+          <w:p>
+            <w:pPr>
+              <w:spacing w:line="240" w:lineRule="auto"/>
+              <w:rPr>
+                <w:rFonts w:eastAsia="Times New Roman"/>
+                <w:szCs w:val="22"/>
+                <w:lang w:bidi="ar-SA"/>
+              </w:rPr>
+            </w:pPr>
+            <w:r>
+              <w:rPr>
+                <w:szCs w:val="22"/>
+              </w:rPr>
+              <w:t>1.796514</w:t>
+            </w:r>
+          </w:p>
+        </w:tc>
+        <w:tc>
+          <w:tcPr>
+            <w:tcW w:w="2887" w:type="dxa"/>
+            <w:tcBorders>
+              <w:top w:val="single" w:sz="4" w:space="0" w:color="000000"/>
+              <w:left w:val="single" w:sz="4" w:space="0" w:color="000000"/>
+              <w:bottom w:val="single" w:sz="4" w:space="0" w:color="000000"/>
+              <w:right w:val="single" w:sz="4" w:space="0" w:color="000000"/>
+            </w:tcBorders>
+          </w:tcPr>
+          <w:p>
+            <w:r>
+              <w:t>2</w:t>
+            </w:r>
+          </w:p>
+        </w:tc>
+      </w:tr>
+      <w:tr>
+        <w:trPr>
+          <w:trHeight w:val="305"/>
+        </w:trPr>
+        <w:tc>
+          <w:tcPr>
+            <w:tcW w:w="2851" w:type="dxa"/>
+            <w:tcBorders>
+              <w:top w:val="single" w:sz="4" w:space="0" w:color="000000"/>
+              <w:left w:val="single" w:sz="4" w:space="0" w:color="000000"/>
+              <w:bottom w:val="single" w:sz="4" w:space="0" w:color="000000"/>
+              <w:right w:val="single" w:sz="4" w:space="0" w:color="000000"/>
+            </w:tcBorders>
+          </w:tcPr>
+          <w:p>
+            <w:pPr>
+              <w:ind w:left="5"/>
+              <w:rPr>
+                <w:sz w:val="24"/>
+              </w:rPr>
+            </w:pPr>
+            <w:r>
+              <w:rPr>
+                <w:sz w:val="24"/>
+              </w:rPr>
+              <w:t>3</w:t>
+            </w:r>
+          </w:p>
+        </w:tc>
+        <w:tc>
+          <w:tcPr>
+            <w:tcW w:w="2896" w:type="dxa"/>
+            <w:tcBorders>
+              <w:top w:val="single" w:sz="4" w:space="0" w:color="000000"/>
+              <w:left w:val="single" w:sz="4" w:space="0" w:color="000000"/>
+              <w:bottom w:val="single" w:sz="4" w:space="0" w:color="000000"/>
+              <w:right w:val="single" w:sz="4" w:space="0" w:color="000000"/>
+            </w:tcBorders>
+          </w:tcPr>
+          <w:p>
+            <w:pPr>
+              <w:spacing w:line="240" w:lineRule="auto"/>
+              <w:rPr>
+                <w:rFonts w:eastAsia="Times New Roman"/>
+                <w:szCs w:val="22"/>
+                <w:lang w:bidi="ar-SA"/>
+              </w:rPr>
+            </w:pPr>
+            <w:r>
+              <w:rPr>
+                <w:szCs w:val="22"/>
+              </w:rPr>
+              <w:t>2.712258</w:t>
+            </w:r>
+          </w:p>
+        </w:tc>
+        <w:tc>
+          <w:tcPr>
+            <w:tcW w:w="2887" w:type="dxa"/>
+            <w:tcBorders>
+              <w:top w:val="single" w:sz="4" w:space="0" w:color="000000"/>
+              <w:left w:val="single" w:sz="4" w:space="0" w:color="000000"/>
+              <w:bottom w:val="single" w:sz="4" w:space="0" w:color="000000"/>
+              <w:right w:val="single" w:sz="4" w:space="0" w:color="000000"/>
+            </w:tcBorders>
+          </w:tcPr>
+          <w:p>
+            <w:r>
+              <w:rPr>
+                <w:sz w:val="24"/>
+              </w:rPr>
+              <w:t>3</w:t>
+            </w:r>
+            <w:r>
+              <w:rPr>
+                <w:sz w:val="24"/>
+              </w:rPr>
+              <w:t xml:space="preserve"> </w:t>
+            </w:r>
+          </w:p>
+        </w:tc>
+      </w:tr>
+      <w:tr>
+        <w:trPr>
+          <w:trHeight w:val="305"/>
+        </w:trPr>
+        <w:tc>
+          <w:tcPr>
+            <w:tcW w:w="2851" w:type="dxa"/>
+            <w:tcBorders>
+              <w:top w:val="single" w:sz="4" w:space="0" w:color="000000"/>
+              <w:left w:val="single" w:sz="4" w:space="0" w:color="000000"/>
+              <w:bottom w:val="single" w:sz="4" w:space="0" w:color="000000"/>
+              <w:right w:val="single" w:sz="4" w:space="0" w:color="000000"/>
+            </w:tcBorders>
+          </w:tcPr>
+          <w:p>
+            <w:pPr>
+              <w:ind w:left="5"/>
+              <w:rPr>
+                <w:sz w:val="24"/>
+              </w:rPr>
+            </w:pPr>
+            <w:r>
+              <w:rPr>
+                <w:sz w:val="24"/>
+              </w:rPr>
+              <w:t>4</w:t>
+            </w:r>
+          </w:p>
+        </w:tc>
+        <w:tc>
+          <w:tcPr>
+            <w:tcW w:w="2896" w:type="dxa"/>
+            <w:tcBorders>
+              <w:top w:val="single" w:sz="4" w:space="0" w:color="000000"/>
+              <w:left w:val="single" w:sz="4" w:space="0" w:color="000000"/>
+              <w:bottom w:val="single" w:sz="4" w:space="0" w:color="000000"/>
+              <w:right w:val="single" w:sz="4" w:space="0" w:color="000000"/>
+            </w:tcBorders>
+          </w:tcPr>
+          <w:p>
+            <w:pPr>
+              <w:spacing w:line="240" w:lineRule="auto"/>
+              <w:rPr>
+                <w:rFonts w:eastAsia="Times New Roman"/>
+                <w:szCs w:val="22"/>
+                <w:lang w:bidi="ar-SA"/>
+              </w:rPr>
+            </w:pPr>
+            <w:r>
+              <w:rPr>
+                <w:szCs w:val="22"/>
+              </w:rPr>
+              <w:t>3.701302</w:t>
+            </w:r>
+          </w:p>
+        </w:tc>
+        <w:tc>
+          <w:tcPr>
+            <w:tcW w:w="2887" w:type="dxa"/>
+            <w:tcBorders>
+              <w:top w:val="single" w:sz="4" w:space="0" w:color="000000"/>
+              <w:left w:val="single" w:sz="4" w:space="0" w:color="000000"/>
+              <w:bottom w:val="single" w:sz="4" w:space="0" w:color="000000"/>
+              <w:right w:val="single" w:sz="4" w:space="0" w:color="000000"/>
+            </w:tcBorders>
+          </w:tcPr>
+          <w:p>
+            <w:r>
+              <w:rPr>
+                <w:sz w:val="24"/>
+              </w:rPr>
+              <w:t>4</w:t>
+            </w:r>
+            <w:r>
+              <w:rPr>
+                <w:sz w:val="24"/>
+              </w:rPr>
+              <w:t xml:space="preserve"> </w:t>
+            </w:r>
+          </w:p>
+        </w:tc>
+      </w:tr>
+      <w:tr>
+        <w:trPr>
+          <w:trHeight w:val="305"/>
+        </w:trPr>
+        <w:tc>
+          <w:tcPr>
+            <w:tcW w:w="2851" w:type="dxa"/>
+            <w:tcBorders>
+              <w:top w:val="single" w:sz="4" w:space="0" w:color="000000"/>
+              <w:left w:val="single" w:sz="4" w:space="0" w:color="000000"/>
+              <w:bottom w:val="single" w:sz="4" w:space="0" w:color="000000"/>
+              <w:right w:val="single" w:sz="4" w:space="0" w:color="000000"/>
+            </w:tcBorders>
+          </w:tcPr>
+          <w:p>
+            <w:pPr>
+              <w:ind w:left="5"/>
+              <w:rPr>
+                <w:sz w:val="24"/>
+              </w:rPr>
+            </w:pPr>
+            <w:r>
+              <w:rPr>
+                <w:sz w:val="24"/>
+              </w:rPr>
+              <w:t>5</w:t>
+            </w:r>
+          </w:p>
+        </w:tc>
+        <w:tc>
+          <w:tcPr>
+            <w:tcW w:w="2896" w:type="dxa"/>
+            <w:tcBorders>
+              <w:top w:val="single" w:sz="4" w:space="0" w:color="000000"/>
+              <w:left w:val="single" w:sz="4" w:space="0" w:color="000000"/>
+              <w:bottom w:val="single" w:sz="4" w:space="0" w:color="000000"/>
+              <w:right w:val="single" w:sz="4" w:space="0" w:color="000000"/>
+            </w:tcBorders>
+          </w:tcPr>
+          <w:p>
+            <w:pPr>
+              <w:spacing w:line="240" w:lineRule="auto"/>
+              <w:rPr>
+                <w:rFonts w:eastAsia="Times New Roman"/>
+                <w:szCs w:val="22"/>
+                <w:lang w:bidi="ar-SA"/>
+              </w:rPr>
+            </w:pPr>
+            <w:r>
+              <w:rPr>
+                <w:szCs w:val="22"/>
+              </w:rPr>
+              <w:t>4.716789</w:t>
+            </w:r>
+          </w:p>
+        </w:tc>
+        <w:tc>
+          <w:tcPr>
+            <w:tcW w:w="2887" w:type="dxa"/>
+            <w:tcBorders>
+              <w:top w:val="single" w:sz="4" w:space="0" w:color="000000"/>
+              <w:left w:val="single" w:sz="4" w:space="0" w:color="000000"/>
+              <w:bottom w:val="single" w:sz="4" w:space="0" w:color="000000"/>
+              <w:right w:val="single" w:sz="4" w:space="0" w:color="000000"/>
+            </w:tcBorders>
+          </w:tcPr>
+          <w:p>
+            <w:r>
+              <w:rPr>
+                <w:sz w:val="24"/>
+              </w:rPr>
+              <w:t>5</w:t>
+            </w:r>
+            <w:r>
+              <w:rPr>
+                <w:sz w:val="24"/>
+              </w:rPr>
+              <w:t xml:space="preserve"> </w:t>
+            </w:r>
+          </w:p>
+        </w:tc>
+      </w:tr>
+      <w:tr>
+        <w:trPr>
+          <w:trHeight w:val="305"/>
+        </w:trPr>
+        <w:tc>
+          <w:tcPr>
+            <w:tcW w:w="2851" w:type="dxa"/>
+            <w:tcBorders>
+              <w:top w:val="single" w:sz="4" w:space="0" w:color="000000"/>
+              <w:left w:val="single" w:sz="4" w:space="0" w:color="000000"/>
+              <w:bottom w:val="single" w:sz="4" w:space="0" w:color="000000"/>
+              <w:right w:val="single" w:sz="4" w:space="0" w:color="000000"/>
+            </w:tcBorders>
+          </w:tcPr>
+          <w:p>
+            <w:pPr>
+              <w:ind w:left="5"/>
+              <w:rPr>
+                <w:sz w:val="24"/>
+              </w:rPr>
+            </w:pPr>
+            <w:r>
+              <w:rPr>
+                <w:sz w:val="24"/>
+              </w:rPr>
+              <w:t>6</w:t>
+            </w:r>
+          </w:p>
+        </w:tc>
+        <w:tc>
+          <w:tcPr>
+            <w:tcW w:w="2896" w:type="dxa"/>
+            <w:tcBorders>
+              <w:top w:val="single" w:sz="4" w:space="0" w:color="000000"/>
+              <w:left w:val="single" w:sz="4" w:space="0" w:color="000000"/>
+              <w:bottom w:val="single" w:sz="4" w:space="0" w:color="000000"/>
+              <w:right w:val="single" w:sz="4" w:space="0" w:color="000000"/>
+            </w:tcBorders>
+          </w:tcPr>
+          <w:p>
+            <w:pPr>
+              <w:spacing w:line="240" w:lineRule="auto"/>
+              <w:rPr>
+                <w:rFonts w:eastAsia="Times New Roman"/>
+                <w:szCs w:val="22"/>
+                <w:lang w:bidi="ar-SA"/>
+              </w:rPr>
+            </w:pPr>
+            <w:r>
+              <w:rPr>
+                <w:szCs w:val="22"/>
+              </w:rPr>
+              <w:t>5.818359</w:t>
+            </w:r>
+          </w:p>
+        </w:tc>
+        <w:tc>
+          <w:tcPr>
+            <w:tcW w:w="2887" w:type="dxa"/>
+            <w:tcBorders>
+              <w:top w:val="single" w:sz="4" w:space="0" w:color="000000"/>
+              <w:left w:val="single" w:sz="4" w:space="0" w:color="000000"/>
+              <w:bottom w:val="single" w:sz="4" w:space="0" w:color="000000"/>
+              <w:right w:val="single" w:sz="4" w:space="0" w:color="000000"/>
+            </w:tcBorders>
+          </w:tcPr>
+          <w:p>
+            <w:r>
+              <w:rPr>
+                <w:sz w:val="24"/>
+              </w:rPr>
+              <w:t>6</w:t>
+            </w:r>
+            <w:r>
+              <w:rPr>
+                <w:sz w:val="24"/>
+              </w:rPr>
+              <w:t xml:space="preserve"> </w:t>
+            </w:r>
+          </w:p>
+        </w:tc>
+      </w:tr>
+      <w:tr>
+        <w:trPr>
+          <w:trHeight w:val="305"/>
+        </w:trPr>
+        <w:tc>
+          <w:tcPr>
+            <w:tcW w:w="2851" w:type="dxa"/>
+            <w:tcBorders>
+              <w:top w:val="single" w:sz="4" w:space="0" w:color="000000"/>
+              <w:left w:val="single" w:sz="4" w:space="0" w:color="000000"/>
+              <w:bottom w:val="single" w:sz="4" w:space="0" w:color="000000"/>
+              <w:right w:val="single" w:sz="4" w:space="0" w:color="000000"/>
+            </w:tcBorders>
+          </w:tcPr>
+          <w:p>
+            <w:pPr>
+              <w:ind w:left="5"/>
+              <w:rPr>
+                <w:sz w:val="24"/>
+              </w:rPr>
+            </w:pPr>
+            <w:r>
+              <w:rPr>
+                <w:sz w:val="24"/>
+              </w:rPr>
+              <w:t>7</w:t>
+            </w:r>
+          </w:p>
+        </w:tc>
+        <w:tc>
+          <w:tcPr>
+            <w:tcW w:w="2896" w:type="dxa"/>
+            <w:tcBorders>
+              <w:top w:val="single" w:sz="4" w:space="0" w:color="000000"/>
+              <w:left w:val="single" w:sz="4" w:space="0" w:color="000000"/>
+              <w:bottom w:val="single" w:sz="4" w:space="0" w:color="000000"/>
+              <w:right w:val="single" w:sz="4" w:space="0" w:color="000000"/>
+            </w:tcBorders>
+          </w:tcPr>
+          <w:p>
+            <w:pPr>
+              <w:spacing w:line="240" w:lineRule="auto"/>
+              <w:rPr>
+                <w:rFonts w:eastAsia="Times New Roman"/>
+                <w:szCs w:val="22"/>
+                <w:lang w:bidi="ar-SA"/>
+              </w:rPr>
+            </w:pPr>
+            <w:r>
+              <w:rPr>
+                <w:szCs w:val="22"/>
+              </w:rPr>
+              <w:t>6.920659</w:t>
+            </w:r>
+          </w:p>
+        </w:tc>
+        <w:tc>
+          <w:tcPr>
+            <w:tcW w:w="2887" w:type="dxa"/>
+            <w:tcBorders>
+              <w:top w:val="single" w:sz="4" w:space="0" w:color="000000"/>
+              <w:left w:val="single" w:sz="4" w:space="0" w:color="000000"/>
+              <w:bottom w:val="single" w:sz="4" w:space="0" w:color="000000"/>
+              <w:right w:val="single" w:sz="4" w:space="0" w:color="000000"/>
+            </w:tcBorders>
+          </w:tcPr>
+          <w:p>
+            <w:r>
+              <w:rPr>
+                <w:sz w:val="24"/>
+              </w:rPr>
+              <w:t>7</w:t>
+            </w:r>
+            <w:r>
+              <w:rPr>
+                <w:sz w:val="24"/>
+              </w:rPr>
+              <w:t xml:space="preserve"> </w:t>
+            </w:r>
+          </w:p>
+        </w:tc>
+      </w:tr>
+      <w:tr>
+        <w:trPr>
+          <w:trHeight w:val="305"/>
+        </w:trPr>
+        <w:tc>
+          <w:tcPr>
+            <w:tcW w:w="2851" w:type="dxa"/>
+            <w:tcBorders>
+              <w:top w:val="single" w:sz="4" w:space="0" w:color="000000"/>
+              <w:left w:val="single" w:sz="4" w:space="0" w:color="000000"/>
+              <w:bottom w:val="single" w:sz="4" w:space="0" w:color="000000"/>
+              <w:right w:val="single" w:sz="4" w:space="0" w:color="000000"/>
+            </w:tcBorders>
+          </w:tcPr>
+          <w:p>
+            <w:pPr>
+              <w:ind w:left="5"/>
+              <w:rPr>
+                <w:sz w:val="24"/>
+              </w:rPr>
+            </w:pPr>
+            <w:r>
+              <w:rPr>
+                <w:sz w:val="24"/>
+              </w:rPr>
+              <w:t>8</w:t>
+            </w:r>
+          </w:p>
+        </w:tc>
+        <w:tc>
+          <w:tcPr>
+            <w:tcW w:w="2896" w:type="dxa"/>
+            <w:tcBorders>
+              <w:top w:val="single" w:sz="4" w:space="0" w:color="000000"/>
+              <w:left w:val="single" w:sz="4" w:space="0" w:color="000000"/>
+              <w:bottom w:val="single" w:sz="4" w:space="0" w:color="000000"/>
+              <w:right w:val="single" w:sz="4" w:space="0" w:color="000000"/>
+            </w:tcBorders>
+          </w:tcPr>
+          <w:p>
+            <w:pPr>
+              <w:spacing w:line="240" w:lineRule="auto"/>
+              <w:rPr>
+                <w:rFonts w:eastAsia="Times New Roman"/>
+                <w:szCs w:val="22"/>
+                <w:lang w:bidi="ar-SA"/>
+              </w:rPr>
+            </w:pPr>
+            <w:r>
+              <w:rPr>
+                <w:szCs w:val="22"/>
+              </w:rPr>
+              <w:t>8.008036</w:t>
+            </w:r>
+          </w:p>
+        </w:tc>
+        <w:tc>
+          <w:tcPr>
+            <w:tcW w:w="2887" w:type="dxa"/>
+            <w:tcBorders>
+              <w:top w:val="single" w:sz="4" w:space="0" w:color="000000"/>
+              <w:left w:val="single" w:sz="4" w:space="0" w:color="000000"/>
+              <w:bottom w:val="single" w:sz="4" w:space="0" w:color="000000"/>
+              <w:right w:val="single" w:sz="4" w:space="0" w:color="000000"/>
+            </w:tcBorders>
+          </w:tcPr>
+          <w:p>
+            <w:r>
+              <w:rPr>
+                <w:sz w:val="24"/>
+              </w:rPr>
+              <w:t>8</w:t>
+            </w:r>
+            <w:r>
+              <w:rPr>
+                <w:sz w:val="24"/>
+              </w:rPr>
+              <w:t xml:space="preserve"> </w:t>
+            </w:r>
+          </w:p>
+        </w:tc>
+      </w:tr>
+    </w:tbl>
+    <w:p>
+      <w:pPr>
+        <w:spacing w:after="231"/>
+        <w:rPr>
+          <w:sz w:val="24"/>
+        </w:rPr>
+      </w:pPr>
+    </w:p>
+    <w:p>
+      <w:pPr>
+        <w:spacing w:after="0"/>
+        <w:ind w:left="-5" w:hanging="10"/>
+      </w:pPr>
+    </w:p>
+    <w:p>
+      <w:pPr>
+        <w:spacing w:after="0"/>
+        <w:ind w:left="-5" w:hanging="10"/>
+      </w:pPr>
+    </w:p>
+    <w:p>
+      <w:pPr>
+        <w:spacing w:after="0"/>
+        <w:ind w:left="-5" w:hanging="10"/>
+      </w:pPr>
+    </w:p>
+    <w:p>
+      <w:pPr>
+        <w:spacing w:after="0"/>
+        <w:ind w:left="-5" w:hanging="10"/>
+      </w:pPr>
+    </w:p>
+    <w:p>
+      <w:pPr>
+        <w:spacing w:after="0"/>
+        <w:ind w:left="-5" w:hanging="10"/>
+      </w:pPr>
+    </w:p>
+    <w:p>
+      <w:pPr>
+        <w:spacing w:after="0"/>
+        <w:ind w:left="-5" w:hanging="10"/>
+      </w:pPr>
+    </w:p>
+    <w:p>
+      <w:pPr>
+        <w:spacing w:after="0"/>
+        <w:ind w:left="-5" w:hanging="10"/>
+      </w:pPr>
+    </w:p>
+    <w:p>
+      <w:pPr>
+        <w:spacing w:after="0"/>
+        <w:ind w:left="-5" w:hanging="10"/>
+      </w:pPr>
+    </w:p>
+    <w:p>
+      <w:pPr>
+        <w:spacing w:after="0"/>
+        <w:ind w:left="-5" w:hanging="10"/>
+      </w:pPr>
+    </w:p>
+    <w:p>
+      <w:pPr>
+        <w:spacing w:after="0"/>
+        <w:ind w:left="-5" w:hanging="10"/>
+      </w:pPr>
+    </w:p>
+    <w:p>
+      <w:pPr>
+        <w:spacing w:after="0"/>
+        <w:ind w:left="-5" w:hanging="10"/>
+      </w:pPr>
     </w:p>
     <w:p>
       <w:pPr>
@@ -5783,6 +6615,7 @@
           <w:color w:val="4F81BD"/>
           <w:sz w:val="26"/>
         </w:rPr>
+        <w:lastRenderedPageBreak/>
         <w:t>3.4</w:t>
       </w:r>
       <w:r>
@@ -5829,13 +6662,13 @@
           <w:noProof/>
         </w:rPr>
         <w:drawing>
-          <wp:inline distT="0" distB="0" distL="0" distR="0" wp14:anchorId="38980E3B" wp14:editId="45D6E70A">
-            <wp:extent cx="5489575" cy="3569335"/>
-            <wp:effectExtent l="0" t="0" r="15875" b="12065"/>
-            <wp:docPr id="766474694" name="Chart 1">
+          <wp:inline distT="0" distB="0" distL="0" distR="0" wp14:anchorId="2E2BAF95" wp14:editId="67DACF22">
+            <wp:extent cx="5414481" cy="3405505"/>
+            <wp:effectExtent l="0" t="0" r="15240" b="4445"/>
+            <wp:docPr id="575777060" name="Chart 1">
               <a:extLst xmlns:a="http://schemas.openxmlformats.org/drawingml/2006/main">
                 <a:ext uri="{FF2B5EF4-FFF2-40B4-BE49-F238E27FC236}">
-                  <a16:creationId xmlns:a16="http://schemas.microsoft.com/office/drawing/2014/main" id="{036E74ED-E708-9B72-A2CC-0FBFBB7451C6}"/>
+                  <a16:creationId xmlns:a16="http://schemas.microsoft.com/office/drawing/2014/main" id="{F47A92D5-6273-5CEE-FDCC-48D379AEB7DD}"/>
                 </a:ext>
               </a:extLst>
             </wp:docPr>
@@ -5868,7 +6701,6 @@
         <w:rPr>
           <w:sz w:val="24"/>
         </w:rPr>
-        <w:lastRenderedPageBreak/>
         <w:t xml:space="preserve"> </w:t>
       </w:r>
     </w:p>
@@ -6015,7 +6847,25 @@
         <w:rPr>
           <w:sz w:val="24"/>
         </w:rPr>
-        <w:t>flat</w:t>
+        <w:t xml:space="preserve">flat </w:t>
+      </w:r>
+      <w:r>
+        <w:rPr>
+          <w:sz w:val="24"/>
+        </w:rPr>
+        <w:t>line and the theore</w:t>
+      </w:r>
+      <w:r>
+        <w:rPr>
+          <w:sz w:val="24"/>
+        </w:rPr>
+        <w:t>ti</w:t>
+      </w:r>
+      <w:r>
+        <w:rPr>
+          <w:sz w:val="24"/>
+        </w:rPr>
+        <w:t>cal values would have been an increasing one. Therefore, a scaling</w:t>
       </w:r>
       <w:r>
         <w:rPr>
@@ -6027,23 +6877,25 @@
         <w:rPr>
           <w:sz w:val="24"/>
         </w:rPr>
-        <w:t>line and the theore</w:t>
-      </w:r>
-      <w:r>
-        <w:rPr>
-          <w:sz w:val="24"/>
-        </w:rPr>
-        <w:t>ti</w:t>
-      </w:r>
-      <w:r>
-        <w:rPr>
-          <w:sz w:val="24"/>
-        </w:rPr>
-        <w:t>cal values would have been an increasing one. Therefore, a scaling</w:t>
-      </w:r>
-      <w:r>
-        <w:rPr>
-          <w:sz w:val="24"/>
+        <w:t xml:space="preserve">constant of </w:t>
+      </w:r>
+      <w:r>
+        <w:rPr>
+          <w:rFonts w:eastAsia="Times New Roman"/>
+          <w:kern w:val="0"/>
+          <w:sz w:val="24"/>
+          <w:lang w:bidi="ar-SA"/>
+          <w14:ligatures w14:val="none"/>
+        </w:rPr>
+        <w:t>544662.3039</w:t>
+      </w:r>
+      <w:r>
+        <w:rPr>
+          <w:rFonts w:eastAsia="Times New Roman"/>
+          <w:kern w:val="0"/>
+          <w:sz w:val="24"/>
+          <w:lang w:bidi="ar-SA"/>
+          <w14:ligatures w14:val="none"/>
         </w:rPr>
         <w:t xml:space="preserve"> </w:t>
       </w:r>
@@ -6051,25 +6903,25 @@
         <w:rPr>
           <w:sz w:val="24"/>
         </w:rPr>
-        <w:t>constant of 1.84E-06</w:t>
-      </w:r>
-      <w:r>
-        <w:rPr>
-          <w:szCs w:val="22"/>
-        </w:rPr>
-        <w:t xml:space="preserve"> </w:t>
-      </w:r>
-      <w:r>
-        <w:rPr>
-          <w:sz w:val="24"/>
-        </w:rPr>
         <w:t>modified</w:t>
       </w:r>
       <w:r>
         <w:rPr>
           <w:sz w:val="24"/>
         </w:rPr>
-        <w:t xml:space="preserve"> the magnitude of the theoretical values so that they can be</w:t>
+        <w:t xml:space="preserve"> the magnitude of the </w:t>
+      </w:r>
+      <w:r>
+        <w:rPr>
+          <w:sz w:val="24"/>
+        </w:rPr>
+        <w:t>experimental</w:t>
+      </w:r>
+      <w:r>
+        <w:rPr>
+          <w:sz w:val="24"/>
+        </w:rPr>
+        <w:t xml:space="preserve"> values so that they can be</w:t>
       </w:r>
       <w:r>
         <w:rPr>
@@ -6212,112 +7064,7 @@
         <w:rPr>
           <w:sz w:val="24"/>
         </w:rPr>
-        <w:t xml:space="preserve"> closely aligns with and supports the</w:t>
-      </w:r>
-      <w:r>
-        <w:rPr>
-          <w:sz w:val="24"/>
-        </w:rPr>
-        <w:t xml:space="preserve"> </w:t>
-      </w:r>
-      <w:r>
-        <w:rPr>
-          <w:sz w:val="24"/>
-        </w:rPr>
-        <w:t>experimental results.</w:t>
-      </w:r>
-    </w:p>
-    <w:p>
-      <w:pPr>
-        <w:pStyle w:val="ListParagraph"/>
-        <w:numPr>
-          <w:ilvl w:val="0"/>
-          <w:numId w:val="3"/>
-        </w:numPr>
-        <w:spacing w:after="0"/>
-        <w:rPr>
-          <w:sz w:val="24"/>
-        </w:rPr>
-      </w:pPr>
-      <w:r>
-        <w:rPr>
-          <w:sz w:val="24"/>
-        </w:rPr>
-        <w:t xml:space="preserve">There is a minor difference between the theoretical and experimental values for n </w:t>
-      </w:r>
-      <m:oMath>
-        <m:sSup>
-          <m:sSupPr>
-            <m:ctrlPr>
-              <w:rPr>
-                <w:rFonts w:ascii="Cambria Math" w:hAnsi="Cambria Math"/>
-                <w:i/>
-                <w:sz w:val="24"/>
-              </w:rPr>
-            </m:ctrlPr>
-          </m:sSupPr>
-          <m:e>
-            <m:r>
-              <w:rPr>
-                <w:rFonts w:ascii="Cambria Math" w:hAnsi="Cambria Math"/>
-                <w:sz w:val="24"/>
-              </w:rPr>
-              <m:t>10</m:t>
-            </m:r>
-          </m:e>
-          <m:sup>
-            <m:r>
-              <w:rPr>
-                <w:rFonts w:ascii="Cambria Math" w:hAnsi="Cambria Math"/>
-                <w:sz w:val="24"/>
-              </w:rPr>
-              <m:t>7</m:t>
-            </m:r>
-          </m:sup>
-        </m:sSup>
-      </m:oMath>
-      <w:r>
-        <w:rPr>
-          <w:sz w:val="24"/>
-        </w:rPr>
-        <w:t xml:space="preserve"> and </w:t>
-      </w:r>
-      <m:oMath>
-        <m:sSup>
-          <m:sSupPr>
-            <m:ctrlPr>
-              <w:rPr>
-                <w:rFonts w:ascii="Cambria Math" w:hAnsi="Cambria Math"/>
-                <w:i/>
-                <w:sz w:val="24"/>
-              </w:rPr>
-            </m:ctrlPr>
-          </m:sSupPr>
-          <m:e>
-            <m:r>
-              <w:rPr>
-                <w:rFonts w:ascii="Cambria Math" w:hAnsi="Cambria Math"/>
-                <w:sz w:val="24"/>
-              </w:rPr>
-              <m:t>10</m:t>
-            </m:r>
-          </m:e>
-          <m:sup>
-            <m:r>
-              <w:rPr>
-                <w:rFonts w:ascii="Cambria Math" w:hAnsi="Cambria Math"/>
-                <w:sz w:val="24"/>
-              </w:rPr>
-              <m:t>8</m:t>
-            </m:r>
-          </m:sup>
-        </m:sSup>
-      </m:oMath>
-      <w:r>
-        <w:rPr>
-          <w:sz w:val="24"/>
-        </w:rPr>
-        <w:t xml:space="preserve"> but the growth trend is similar.</w:t>
+        <w:t xml:space="preserve"> closely aligns with and supports the experimental results.</w:t>
       </w:r>
     </w:p>
     <w:p>
@@ -6358,6 +7105,7 @@
         <w:ind w:left="-5"/>
       </w:pPr>
       <w:r>
+        <w:lastRenderedPageBreak/>
         <w:t>4</w:t>
       </w:r>
       <w:r>
@@ -6805,13 +7553,21 @@
       </w:r>
       <w:r>
         <w:rPr>
-          <w:sz w:val="24"/>
-        </w:rPr>
-        <w:t>1.84E-06</w:t>
-      </w:r>
-      <w:r>
-        <w:rPr>
-          <w:szCs w:val="22"/>
+          <w:rFonts w:eastAsia="Times New Roman"/>
+          <w:kern w:val="0"/>
+          <w:sz w:val="24"/>
+          <w:lang w:bidi="ar-SA"/>
+          <w14:ligatures w14:val="none"/>
+        </w:rPr>
+        <w:t>544662.3039</w:t>
+      </w:r>
+      <w:r>
+        <w:rPr>
+          <w:rFonts w:eastAsia="Times New Roman"/>
+          <w:kern w:val="0"/>
+          <w:sz w:val="24"/>
+          <w:lang w:bidi="ar-SA"/>
+          <w14:ligatures w14:val="none"/>
         </w:rPr>
         <w:t xml:space="preserve"> </w:t>
       </w:r>
@@ -6834,7 +7590,53 @@
           <w:sz w:val="24"/>
           <w:lang w:bidi="ar-SA"/>
         </w:rPr>
-        <w:t xml:space="preserve">comparison. </w:t>
+        <w:t>comparison.</w:t>
+      </w:r>
+      <w:r>
+        <w:rPr>
+          <w:sz w:val="24"/>
+          <w:lang w:bidi="ar-SA"/>
+        </w:rPr>
+        <w:t xml:space="preserve"> A log scale needed to be used </w:t>
+      </w:r>
+      <w:proofErr w:type="gramStart"/>
+      <w:r>
+        <w:rPr>
+          <w:sz w:val="24"/>
+          <w:lang w:bidi="ar-SA"/>
+        </w:rPr>
+        <w:t>in order to</w:t>
+      </w:r>
+      <w:proofErr w:type="gramEnd"/>
+      <w:r>
+        <w:rPr>
+          <w:sz w:val="24"/>
+          <w:lang w:bidi="ar-SA"/>
+        </w:rPr>
+        <w:t xml:space="preserve"> see the difference of values between different “n” intervals </w:t>
+      </w:r>
+      <w:proofErr w:type="gramStart"/>
+      <w:r>
+        <w:rPr>
+          <w:sz w:val="24"/>
+          <w:lang w:bidi="ar-SA"/>
+        </w:rPr>
+        <w:t>so as to</w:t>
+      </w:r>
+      <w:proofErr w:type="gramEnd"/>
+      <w:r>
+        <w:rPr>
+          <w:sz w:val="24"/>
+          <w:lang w:bidi="ar-SA"/>
+        </w:rPr>
+        <w:t xml:space="preserve"> compare them.</w:t>
+      </w:r>
+      <w:r>
+        <w:rPr>
+          <w:sz w:val="24"/>
+          <w:lang w:bidi="ar-SA"/>
+        </w:rPr>
+        <w:t xml:space="preserve"> </w:t>
       </w:r>
       <w:r>
         <w:rPr>
@@ -7708,7 +8510,7 @@
   <w:style w:type="paragraph" w:default="1" w:styleId="Normal">
     <w:name w:val="Normal"/>
     <w:qFormat/>
-    <w:rsid w:val="004C46F8"/>
+    <w:rsid w:val="00553F39"/>
     <w:pPr>
       <w:spacing w:line="259" w:lineRule="auto"/>
     </w:pPr>
@@ -7782,7 +8584,6 @@
   <w:style w:type="character" w:default="1" w:styleId="DefaultParagraphFont">
     <w:name w:val="Default Paragraph Font"/>
     <w:uiPriority w:val="1"/>
-    <w:semiHidden/>
     <w:unhideWhenUsed/>
   </w:style>
   <w:style w:type="table" w:default="1" w:styleId="TableNormal">
@@ -8044,15 +8845,15 @@
         <c:grouping val="standard"/>
         <c:varyColors val="0"/>
         <c:ser>
-          <c:idx val="2"/>
-          <c:order val="2"/>
+          <c:idx val="0"/>
+          <c:order val="0"/>
           <c:tx>
-            <c:v>Experimental Results</c:v>
+            <c:v>Theoretical</c:v>
           </c:tx>
           <c:spPr>
             <a:ln w="28575" cap="rnd">
               <a:solidFill>
-                <a:schemeClr val="accent3"/>
+                <a:schemeClr val="accent1"/>
               </a:solidFill>
               <a:round/>
             </a:ln>
@@ -8063,66 +8864,66 @@
           </c:marker>
           <c:cat>
             <c:numRef>
-              <c:f>Sheet1!$B$10:$B$17</c:f>
+              <c:f>Sheet1!$G$10:$G$17</c:f>
               <c:numCache>
                 <c:formatCode>General</c:formatCode>
                 <c:ptCount val="8"/>
                 <c:pt idx="0">
-                  <c:v>10</c:v>
+                  <c:v>1</c:v>
                 </c:pt>
                 <c:pt idx="1">
-                  <c:v>100</c:v>
+                  <c:v>2</c:v>
                 </c:pt>
                 <c:pt idx="2">
-                  <c:v>1000</c:v>
+                  <c:v>2.9999999999999996</c:v>
                 </c:pt>
                 <c:pt idx="3">
-                  <c:v>10000</c:v>
+                  <c:v>4</c:v>
                 </c:pt>
                 <c:pt idx="4">
-                  <c:v>100000</c:v>
+                  <c:v>5</c:v>
                 </c:pt>
                 <c:pt idx="5">
-                  <c:v>1000000</c:v>
+                  <c:v>5.9999999999999991</c:v>
                 </c:pt>
-                <c:pt idx="6" formatCode="0.00E+00">
-                  <c:v>10000000</c:v>
+                <c:pt idx="6">
+                  <c:v>7</c:v>
                 </c:pt>
-                <c:pt idx="7" formatCode="0.00E+00">
-                  <c:v>100000000</c:v>
+                <c:pt idx="7">
+                  <c:v>8</c:v>
                 </c:pt>
               </c:numCache>
             </c:numRef>
           </c:cat>
           <c:val>
             <c:numRef>
-              <c:f>Sheet1!$D$10:$D$17</c:f>
+              <c:f>Sheet1!$H$10:$H$17</c:f>
               <c:numCache>
                 <c:formatCode>General</c:formatCode>
                 <c:ptCount val="8"/>
-                <c:pt idx="0" formatCode="0.00E+00">
-                  <c:v>1.31130218505859E-5</c:v>
+                <c:pt idx="0">
+                  <c:v>1</c:v>
                 </c:pt>
                 <c:pt idx="1">
-                  <c:v>1.14917755126953E-4</c:v>
+                  <c:v>2</c:v>
                 </c:pt>
                 <c:pt idx="2">
-                  <c:v>9.4652175903320302E-4</c:v>
+                  <c:v>2.9999999999999996</c:v>
                 </c:pt>
                 <c:pt idx="3">
-                  <c:v>9.2294216156005807E-3</c:v>
+                  <c:v>4</c:v>
                 </c:pt>
                 <c:pt idx="4">
-                  <c:v>9.5644950866699205E-2</c:v>
+                  <c:v>5</c:v>
                 </c:pt>
                 <c:pt idx="5">
-                  <c:v>1.2084589004516599</c:v>
+                  <c:v>5.9999999999999991</c:v>
                 </c:pt>
                 <c:pt idx="6">
-                  <c:v>15.294384956359799</c:v>
+                  <c:v>7</c:v>
                 </c:pt>
                 <c:pt idx="7">
-                  <c:v>187.02897834777801</c:v>
+                  <c:v>8</c:v>
                 </c:pt>
               </c:numCache>
             </c:numRef>
@@ -8130,20 +8931,20 @@
           <c:smooth val="0"/>
           <c:extLst>
             <c:ext xmlns:c16="http://schemas.microsoft.com/office/drawing/2014/chart" uri="{C3380CC4-5D6E-409C-BE32-E72D297353CC}">
-              <c16:uniqueId val="{00000000-1032-44DA-B8F9-25FE14EF67C9}"/>
+              <c16:uniqueId val="{00000000-A98B-40C5-96DB-49674D38C00C}"/>
             </c:ext>
           </c:extLst>
         </c:ser>
         <c:ser>
-          <c:idx val="3"/>
-          <c:order val="3"/>
+          <c:idx val="1"/>
+          <c:order val="1"/>
           <c:tx>
-            <c:v>Theoretical Results</c:v>
+            <c:v>Experimental</c:v>
           </c:tx>
           <c:spPr>
             <a:ln w="28575" cap="rnd">
               <a:solidFill>
-                <a:schemeClr val="accent4"/>
+                <a:schemeClr val="accent2"/>
               </a:solidFill>
               <a:round/>
             </a:ln>
@@ -8154,66 +8955,66 @@
           </c:marker>
           <c:cat>
             <c:numRef>
-              <c:f>Sheet1!$B$10:$B$17</c:f>
+              <c:f>Sheet1!$G$10:$G$17</c:f>
               <c:numCache>
                 <c:formatCode>General</c:formatCode>
                 <c:ptCount val="8"/>
                 <c:pt idx="0">
-                  <c:v>10</c:v>
+                  <c:v>1</c:v>
                 </c:pt>
                 <c:pt idx="1">
-                  <c:v>100</c:v>
+                  <c:v>2</c:v>
                 </c:pt>
                 <c:pt idx="2">
-                  <c:v>1000</c:v>
+                  <c:v>2.9999999999999996</c:v>
                 </c:pt>
                 <c:pt idx="3">
-                  <c:v>10000</c:v>
+                  <c:v>4</c:v>
                 </c:pt>
                 <c:pt idx="4">
-                  <c:v>100000</c:v>
+                  <c:v>5</c:v>
                 </c:pt>
                 <c:pt idx="5">
-                  <c:v>1000000</c:v>
+                  <c:v>5.9999999999999991</c:v>
                 </c:pt>
-                <c:pt idx="6" formatCode="0.00E+00">
-                  <c:v>10000000</c:v>
+                <c:pt idx="6">
+                  <c:v>7</c:v>
                 </c:pt>
-                <c:pt idx="7" formatCode="0.00E+00">
-                  <c:v>100000000</c:v>
+                <c:pt idx="7">
+                  <c:v>8</c:v>
                 </c:pt>
               </c:numCache>
             </c:numRef>
           </c:cat>
           <c:val>
             <c:numRef>
-              <c:f>Sheet1!$E$10:$E$17</c:f>
+              <c:f>Sheet1!$I$10:$I$17</c:f>
               <c:numCache>
-                <c:formatCode>0.00E+00</c:formatCode>
+                <c:formatCode>General</c:formatCode>
                 <c:ptCount val="8"/>
                 <c:pt idx="0">
-                  <c:v>1.8360000183600002E-5</c:v>
+                  <c:v>0.85383010366128975</c:v>
                 </c:pt>
                 <c:pt idx="1">
-                  <c:v>1.8360000183600001E-4</c:v>
+                  <c:v>1.7965144524058962</c:v>
                 </c:pt>
                 <c:pt idx="2">
-                  <c:v>1.8360000183600001E-3</c:v>
+                  <c:v>2.712257920930162</c:v>
                 </c:pt>
                 <c:pt idx="3">
-                  <c:v>1.8360000183600001E-2</c:v>
+                  <c:v>3.7013018045217136</c:v>
                 </c:pt>
                 <c:pt idx="4">
-                  <c:v>0.183600001836</c:v>
+                  <c:v>4.7167893671723489</c:v>
                 </c:pt>
                 <c:pt idx="5">
-                  <c:v>1.8360000183600003</c:v>
+                  <c:v>5.8183592034640403</c:v>
                 </c:pt>
                 <c:pt idx="6">
-                  <c:v>18.3600001836</c:v>
+                  <c:v>6.9206593358632453</c:v>
                 </c:pt>
                 <c:pt idx="7">
-                  <c:v>183.60000183600002</c:v>
+                  <c:v>8.0080362202924746</c:v>
                 </c:pt>
               </c:numCache>
             </c:numRef>
@@ -8221,7 +9022,7 @@
           <c:smooth val="0"/>
           <c:extLst>
             <c:ext xmlns:c16="http://schemas.microsoft.com/office/drawing/2014/chart" uri="{C3380CC4-5D6E-409C-BE32-E72D297353CC}">
-              <c16:uniqueId val="{00000001-1032-44DA-B8F9-25FE14EF67C9}"/>
+              <c16:uniqueId val="{00000001-A98B-40C5-96DB-49674D38C00C}"/>
             </c:ext>
           </c:extLst>
         </c:ser>
@@ -8234,279 +9035,16 @@
           <c:showBubbleSize val="0"/>
         </c:dLbls>
         <c:smooth val="0"/>
-        <c:axId val="1578406416"/>
-        <c:axId val="1578408816"/>
-        <c:extLst>
-          <c:ext xmlns:c15="http://schemas.microsoft.com/office/drawing/2012/chart" uri="{02D57815-91ED-43cb-92C2-25804820EDAC}">
-            <c15:filteredLineSeries>
-              <c15:ser>
-                <c:idx val="0"/>
-                <c:order val="0"/>
-                <c:spPr>
-                  <a:ln w="28575" cap="rnd">
-                    <a:solidFill>
-                      <a:schemeClr val="accent1"/>
-                    </a:solidFill>
-                    <a:round/>
-                  </a:ln>
-                  <a:effectLst/>
-                </c:spPr>
-                <c:marker>
-                  <c:symbol val="none"/>
-                </c:marker>
-                <c:cat>
-                  <c:numRef>
-                    <c:extLst>
-                      <c:ext uri="{02D57815-91ED-43cb-92C2-25804820EDAC}">
-                        <c15:formulaRef>
-                          <c15:sqref>Sheet1!$B$10:$B$17</c15:sqref>
-                        </c15:formulaRef>
-                      </c:ext>
-                    </c:extLst>
-                    <c:numCache>
-                      <c:formatCode>General</c:formatCode>
-                      <c:ptCount val="8"/>
-                      <c:pt idx="0">
-                        <c:v>10</c:v>
-                      </c:pt>
-                      <c:pt idx="1">
-                        <c:v>100</c:v>
-                      </c:pt>
-                      <c:pt idx="2">
-                        <c:v>1000</c:v>
-                      </c:pt>
-                      <c:pt idx="3">
-                        <c:v>10000</c:v>
-                      </c:pt>
-                      <c:pt idx="4">
-                        <c:v>100000</c:v>
-                      </c:pt>
-                      <c:pt idx="5">
-                        <c:v>1000000</c:v>
-                      </c:pt>
-                      <c:pt idx="6" formatCode="0.00E+00">
-                        <c:v>10000000</c:v>
-                      </c:pt>
-                      <c:pt idx="7" formatCode="0.00E+00">
-                        <c:v>100000000</c:v>
-                      </c:pt>
-                    </c:numCache>
-                  </c:numRef>
-                </c:cat>
-                <c:val>
-                  <c:numRef>
-                    <c:extLst>
-                      <c:ext uri="{02D57815-91ED-43cb-92C2-25804820EDAC}">
-                        <c15:formulaRef>
-                          <c15:sqref>Sheet1!$B$10:$B$17</c15:sqref>
-                        </c15:formulaRef>
-                      </c:ext>
-                    </c:extLst>
-                    <c:numCache>
-                      <c:formatCode>General</c:formatCode>
-                      <c:ptCount val="8"/>
-                      <c:pt idx="0">
-                        <c:v>10</c:v>
-                      </c:pt>
-                      <c:pt idx="1">
-                        <c:v>100</c:v>
-                      </c:pt>
-                      <c:pt idx="2">
-                        <c:v>1000</c:v>
-                      </c:pt>
-                      <c:pt idx="3">
-                        <c:v>10000</c:v>
-                      </c:pt>
-                      <c:pt idx="4">
-                        <c:v>100000</c:v>
-                      </c:pt>
-                      <c:pt idx="5">
-                        <c:v>1000000</c:v>
-                      </c:pt>
-                      <c:pt idx="6" formatCode="0.00E+00">
-                        <c:v>10000000</c:v>
-                      </c:pt>
-                      <c:pt idx="7" formatCode="0.00E+00">
-                        <c:v>100000000</c:v>
-                      </c:pt>
-                    </c:numCache>
-                  </c:numRef>
-                </c:val>
-                <c:smooth val="0"/>
-                <c:extLst>
-                  <c:ext xmlns:c16="http://schemas.microsoft.com/office/drawing/2014/chart" uri="{C3380CC4-5D6E-409C-BE32-E72D297353CC}">
-                    <c16:uniqueId val="{00000002-1032-44DA-B8F9-25FE14EF67C9}"/>
-                  </c:ext>
-                </c:extLst>
-              </c15:ser>
-            </c15:filteredLineSeries>
-            <c15:filteredLineSeries>
-              <c15:ser>
-                <c:idx val="1"/>
-                <c:order val="1"/>
-                <c:spPr>
-                  <a:ln w="28575" cap="rnd">
-                    <a:solidFill>
-                      <a:schemeClr val="accent2"/>
-                    </a:solidFill>
-                    <a:round/>
-                  </a:ln>
-                  <a:effectLst/>
-                </c:spPr>
-                <c:marker>
-                  <c:symbol val="none"/>
-                </c:marker>
-                <c:cat>
-                  <c:numRef>
-                    <c:extLst xmlns:c15="http://schemas.microsoft.com/office/drawing/2012/chart">
-                      <c:ext xmlns:c15="http://schemas.microsoft.com/office/drawing/2012/chart" uri="{02D57815-91ED-43cb-92C2-25804820EDAC}">
-                        <c15:formulaRef>
-                          <c15:sqref>Sheet1!$B$10:$B$17</c15:sqref>
-                        </c15:formulaRef>
-                      </c:ext>
-                    </c:extLst>
-                    <c:numCache>
-                      <c:formatCode>General</c:formatCode>
-                      <c:ptCount val="8"/>
-                      <c:pt idx="0">
-                        <c:v>10</c:v>
-                      </c:pt>
-                      <c:pt idx="1">
-                        <c:v>100</c:v>
-                      </c:pt>
-                      <c:pt idx="2">
-                        <c:v>1000</c:v>
-                      </c:pt>
-                      <c:pt idx="3">
-                        <c:v>10000</c:v>
-                      </c:pt>
-                      <c:pt idx="4">
-                        <c:v>100000</c:v>
-                      </c:pt>
-                      <c:pt idx="5">
-                        <c:v>1000000</c:v>
-                      </c:pt>
-                      <c:pt idx="6" formatCode="0.00E+00">
-                        <c:v>10000000</c:v>
-                      </c:pt>
-                      <c:pt idx="7" formatCode="0.00E+00">
-                        <c:v>100000000</c:v>
-                      </c:pt>
-                    </c:numCache>
-                  </c:numRef>
-                </c:cat>
-                <c:val>
-                  <c:numRef>
-                    <c:extLst xmlns:c15="http://schemas.microsoft.com/office/drawing/2012/chart">
-                      <c:ext xmlns:c15="http://schemas.microsoft.com/office/drawing/2012/chart" uri="{02D57815-91ED-43cb-92C2-25804820EDAC}">
-                        <c15:formulaRef>
-                          <c15:sqref>Sheet1!$C$10:$C$17</c15:sqref>
-                        </c15:formulaRef>
-                      </c:ext>
-                    </c:extLst>
-                    <c:numCache>
-                      <c:formatCode>General</c:formatCode>
-                      <c:ptCount val="8"/>
-                      <c:pt idx="0">
-                        <c:v>10</c:v>
-                      </c:pt>
-                      <c:pt idx="1">
-                        <c:v>100</c:v>
-                      </c:pt>
-                      <c:pt idx="2">
-                        <c:v>1000</c:v>
-                      </c:pt>
-                      <c:pt idx="3">
-                        <c:v>10000</c:v>
-                      </c:pt>
-                      <c:pt idx="4">
-                        <c:v>100000</c:v>
-                      </c:pt>
-                      <c:pt idx="5">
-                        <c:v>1000000</c:v>
-                      </c:pt>
-                      <c:pt idx="6" formatCode="0.00E+00">
-                        <c:v>10000000</c:v>
-                      </c:pt>
-                      <c:pt idx="7" formatCode="0.00E+00">
-                        <c:v>100000000</c:v>
-                      </c:pt>
-                    </c:numCache>
-                  </c:numRef>
-                </c:val>
-                <c:smooth val="0"/>
-                <c:extLst xmlns:c15="http://schemas.microsoft.com/office/drawing/2012/chart">
-                  <c:ext xmlns:c16="http://schemas.microsoft.com/office/drawing/2014/chart" uri="{C3380CC4-5D6E-409C-BE32-E72D297353CC}">
-                    <c16:uniqueId val="{00000003-1032-44DA-B8F9-25FE14EF67C9}"/>
-                  </c:ext>
-                </c:extLst>
-              </c15:ser>
-            </c15:filteredLineSeries>
-          </c:ext>
-        </c:extLst>
+        <c:axId val="1490419712"/>
+        <c:axId val="1490420192"/>
       </c:lineChart>
       <c:catAx>
-        <c:axId val="1578406416"/>
+        <c:axId val="1490419712"/>
         <c:scaling>
           <c:orientation val="minMax"/>
         </c:scaling>
         <c:delete val="0"/>
         <c:axPos val="b"/>
-        <c:title>
-          <c:tx>
-            <c:rich>
-              <a:bodyPr rot="0" spcFirstLastPara="1" vertOverflow="ellipsis" vert="horz" wrap="square" anchor="ctr" anchorCtr="1"/>
-              <a:lstStyle/>
-              <a:p>
-                <a:pPr>
-                  <a:defRPr sz="1000" b="0" i="0" u="none" strike="noStrike" kern="1200" baseline="0">
-                    <a:solidFill>
-                      <a:schemeClr val="tx1">
-                        <a:lumMod val="65000"/>
-                        <a:lumOff val="35000"/>
-                      </a:schemeClr>
-                    </a:solidFill>
-                    <a:latin typeface="+mn-lt"/>
-                    <a:ea typeface="+mn-ea"/>
-                    <a:cs typeface="+mn-cs"/>
-                  </a:defRPr>
-                </a:pPr>
-                <a:r>
-                  <a:rPr lang="en-US"/>
-                  <a:t>n</a:t>
-                </a:r>
-              </a:p>
-            </c:rich>
-          </c:tx>
-          <c:overlay val="0"/>
-          <c:spPr>
-            <a:noFill/>
-            <a:ln>
-              <a:noFill/>
-            </a:ln>
-            <a:effectLst/>
-          </c:spPr>
-          <c:txPr>
-            <a:bodyPr rot="0" spcFirstLastPara="1" vertOverflow="ellipsis" vert="horz" wrap="square" anchor="ctr" anchorCtr="1"/>
-            <a:lstStyle/>
-            <a:p>
-              <a:pPr>
-                <a:defRPr sz="1000" b="0" i="0" u="none" strike="noStrike" kern="1200" baseline="0">
-                  <a:solidFill>
-                    <a:schemeClr val="tx1">
-                      <a:lumMod val="65000"/>
-                      <a:lumOff val="35000"/>
-                    </a:schemeClr>
-                  </a:solidFill>
-                  <a:latin typeface="+mn-lt"/>
-                  <a:ea typeface="+mn-ea"/>
-                  <a:cs typeface="+mn-cs"/>
-                </a:defRPr>
-              </a:pPr>
-              <a:endParaRPr lang="en-US"/>
-            </a:p>
-          </c:txPr>
-        </c:title>
         <c:numFmt formatCode="General" sourceLinked="1"/>
         <c:majorTickMark val="none"/>
         <c:minorTickMark val="none"/>
@@ -8544,7 +9082,7 @@
             <a:endParaRPr lang="en-US"/>
           </a:p>
         </c:txPr>
-        <c:crossAx val="1578408816"/>
+        <c:crossAx val="1490420192"/>
         <c:crosses val="autoZero"/>
         <c:auto val="1"/>
         <c:lblAlgn val="ctr"/>
@@ -8552,7 +9090,7 @@
         <c:noMultiLvlLbl val="0"/>
       </c:catAx>
       <c:valAx>
-        <c:axId val="1578408816"/>
+        <c:axId val="1490420192"/>
         <c:scaling>
           <c:orientation val="minMax"/>
         </c:scaling>
@@ -8572,67 +9110,7 @@
             <a:effectLst/>
           </c:spPr>
         </c:majorGridlines>
-        <c:title>
-          <c:tx>
-            <c:rich>
-              <a:bodyPr rot="-5400000" spcFirstLastPara="1" vertOverflow="ellipsis" vert="horz" wrap="square" anchor="ctr" anchorCtr="1"/>
-              <a:lstStyle/>
-              <a:p>
-                <a:pPr>
-                  <a:defRPr sz="1000" b="0" i="0" u="none" strike="noStrike" kern="1200" baseline="0">
-                    <a:solidFill>
-                      <a:schemeClr val="tx1">
-                        <a:lumMod val="65000"/>
-                        <a:lumOff val="35000"/>
-                      </a:schemeClr>
-                    </a:solidFill>
-                    <a:latin typeface="+mn-lt"/>
-                    <a:ea typeface="+mn-ea"/>
-                    <a:cs typeface="+mn-cs"/>
-                  </a:defRPr>
-                </a:pPr>
-                <a:r>
-                  <a:rPr lang="en-US"/>
-                  <a:t>Time</a:t>
-                </a:r>
-                <a:r>
-                  <a:rPr lang="en-US" baseline="0"/>
-                  <a:t>(seconds)</a:t>
-                </a:r>
-                <a:endParaRPr lang="en-US"/>
-              </a:p>
-            </c:rich>
-          </c:tx>
-          <c:overlay val="0"/>
-          <c:spPr>
-            <a:noFill/>
-            <a:ln>
-              <a:noFill/>
-            </a:ln>
-            <a:effectLst/>
-          </c:spPr>
-          <c:txPr>
-            <a:bodyPr rot="-5400000" spcFirstLastPara="1" vertOverflow="ellipsis" vert="horz" wrap="square" anchor="ctr" anchorCtr="1"/>
-            <a:lstStyle/>
-            <a:p>
-              <a:pPr>
-                <a:defRPr sz="1000" b="0" i="0" u="none" strike="noStrike" kern="1200" baseline="0">
-                  <a:solidFill>
-                    <a:schemeClr val="tx1">
-                      <a:lumMod val="65000"/>
-                      <a:lumOff val="35000"/>
-                    </a:schemeClr>
-                  </a:solidFill>
-                  <a:latin typeface="+mn-lt"/>
-                  <a:ea typeface="+mn-ea"/>
-                  <a:cs typeface="+mn-cs"/>
-                </a:defRPr>
-              </a:pPr>
-              <a:endParaRPr lang="en-US"/>
-            </a:p>
-          </c:txPr>
-        </c:title>
-        <c:numFmt formatCode="0.00E+00" sourceLinked="1"/>
+        <c:numFmt formatCode="General" sourceLinked="1"/>
         <c:majorTickMark val="none"/>
         <c:minorTickMark val="none"/>
         <c:tickLblPos val="nextTo"/>
@@ -8663,7 +9141,7 @@
             <a:endParaRPr lang="en-US"/>
           </a:p>
         </c:txPr>
-        <c:crossAx val="1578406416"/>
+        <c:crossAx val="1490419712"/>
         <c:crosses val="autoZero"/>
         <c:crossBetween val="between"/>
       </c:valAx>

</xml_diff>